<commit_message>
Added simple starter skeleton of graph data. Will start polishing it out from here.
</commit_message>
<xml_diff>
--- a/Graph database based timetabling system.docx
+++ b/Graph database based timetabling system.docx
@@ -121,11 +121,95 @@
       <w:r>
         <w:t>ory module the Neo4J</w:t>
       </w:r>
+      <w:r>
+        <w:t xml:space="preserve"> database will be used to store the timetable data.</w:t>
+      </w:r>
+      <w:r>
+        <w:t xml:space="preserve"> </w:t>
+      </w:r>
+      <w:r>
+        <w:t xml:space="preserve">Neo4j stores data in nodes connected by relationships so the biggest immediate problem is deciding on what data </w:t>
+      </w:r>
+      <w:r>
+        <w:t>should</w:t>
+      </w:r>
+      <w:r>
+        <w:t xml:space="preserve"> go into nodes and what sort of relationships should there be between its units.</w:t>
+      </w:r>
+    </w:p>
+    <w:p/>
+    <w:p>
+      <w:r>
+        <w:t>Section 2:</w:t>
+      </w:r>
+    </w:p>
+    <w:p>
+      <w:r>
+        <w:t>Looking at the existing database model that is used here in GMIT. I have decided that main data to stored can be separated into these basic units:</w:t>
+      </w:r>
+    </w:p>
+    <w:p>
+      <w:pPr>
+        <w:pStyle w:val="ListParagraph"/>
+        <w:numPr>
+          <w:ilvl w:val="0"/>
+          <w:numId w:val="2"/>
+        </w:numPr>
+      </w:pPr>
+      <w:r>
+        <w:t>Room name/number;</w:t>
+      </w:r>
+    </w:p>
+    <w:p>
+      <w:pPr>
+        <w:pStyle w:val="ListParagraph"/>
+        <w:numPr>
+          <w:ilvl w:val="0"/>
+          <w:numId w:val="2"/>
+        </w:numPr>
+      </w:pPr>
+      <w:r>
+        <w:t>Course code/name;</w:t>
+      </w:r>
+    </w:p>
+    <w:p>
+      <w:pPr>
+        <w:pStyle w:val="ListParagraph"/>
+        <w:numPr>
+          <w:ilvl w:val="0"/>
+          <w:numId w:val="2"/>
+        </w:numPr>
+      </w:pPr>
+      <w:r>
+        <w:t>Subject/module name;</w:t>
+      </w:r>
+    </w:p>
+    <w:p>
+      <w:pPr>
+        <w:pStyle w:val="ListParagraph"/>
+        <w:numPr>
+          <w:ilvl w:val="0"/>
+          <w:numId w:val="2"/>
+        </w:numPr>
+      </w:pPr>
+      <w:r>
+        <w:t>Lab group ID;</w:t>
+      </w:r>
+    </w:p>
+    <w:p>
+      <w:r>
+        <w:t>These 4 units of data can be collected into single node “Timeslot” with properties referencing the nodes. The name given to composite node is intentional as it represents a single slot in timetable filled with data.</w:t>
+      </w:r>
+    </w:p>
+    <w:p>
+      <w:r>
+        <w:t>Relationship is used to connect the data units to Timeslot node. This relationship is called “Assigned_to” as it implies the unit is assigned to the timeslot during creation of database</w:t>
+      </w:r>
+      <w:r>
+        <w:t xml:space="preserve"> time slot.</w:t>
+      </w:r>
       <w:bookmarkStart w:id="0" w:name="_GoBack"/>
       <w:bookmarkEnd w:id="0"/>
-      <w:r>
-        <w:t xml:space="preserve"> database will be used to store the timetable data.</w:t>
-      </w:r>
     </w:p>
     <w:sectPr>
       <w:pgSz w:w="11906" w:h="16838"/>
@@ -140,6 +224,95 @@
 <file path=word/numbering.xml><?xml version="1.0" encoding="utf-8"?>
 <w:numbering xmlns:wpc="http://schemas.microsoft.com/office/word/2010/wordprocessingCanvas" xmlns:cx="http://schemas.microsoft.com/office/drawing/2014/chartex" xmlns:cx1="http://schemas.microsoft.com/office/drawing/2015/9/8/chartex" xmlns:cx2="http://schemas.microsoft.com/office/drawing/2015/10/21/chartex" xmlns:cx3="http://schemas.microsoft.com/office/drawing/2016/5/9/chartex" xmlns:cx4="http://schemas.microsoft.com/office/drawing/2016/5/10/chartex" xmlns:cx5="http://schemas.microsoft.com/office/drawing/2016/5/11/chartex" xmlns:mc="http://schemas.openxmlformats.org/markup-compatibility/2006" xmlns:o="urn:schemas-microsoft-com:office:office" xmlns:r="http://schemas.openxmlformats.org/officeDocument/2006/relationships" xmlns:m="http://schemas.openxmlformats.org/officeDocument/2006/math" xmlns:v="urn:schemas-microsoft-com:vml" xmlns:wp14="http://schemas.microsoft.com/office/word/2010/wordprocessingDrawing" xmlns:wp="http://schemas.openxmlformats.org/drawingml/2006/wordprocessingDrawing" xmlns:w10="urn:schemas-microsoft-com:office:word" xmlns:w="http://schemas.openxmlformats.org/wordprocessingml/2006/main" xmlns:w14="http://schemas.microsoft.com/office/word/2010/wordml" xmlns:w15="http://schemas.microsoft.com/office/word/2012/wordml" xmlns:w16se="http://schemas.microsoft.com/office/word/2015/wordml/symex" xmlns:wpg="http://schemas.microsoft.com/office/word/2010/wordprocessingGroup" xmlns:wpi="http://schemas.microsoft.com/office/word/2010/wordprocessingInk" xmlns:wne="http://schemas.microsoft.com/office/word/2006/wordml" xmlns:wps="http://schemas.microsoft.com/office/word/2010/wordprocessingShape" mc:Ignorable="w14 w15 w16se wp14">
   <w:abstractNum w:abstractNumId="0" w15:restartNumberingAfterBreak="0">
+    <w:nsid w:val="4E2E04F6"/>
+    <w:multiLevelType w:val="hybridMultilevel"/>
+    <w:tmpl w:val="65029C06"/>
+    <w:lvl w:ilvl="0" w:tplc="1809000F">
+      <w:start w:val="1"/>
+      <w:numFmt w:val="decimal"/>
+      <w:lvlText w:val="%1."/>
+      <w:lvlJc w:val="left"/>
+      <w:pPr>
+        <w:ind w:left="720" w:hanging="360"/>
+      </w:pPr>
+      <w:rPr>
+        <w:rFonts w:hint="default"/>
+      </w:rPr>
+    </w:lvl>
+    <w:lvl w:ilvl="1" w:tplc="18090019" w:tentative="1">
+      <w:start w:val="1"/>
+      <w:numFmt w:val="lowerLetter"/>
+      <w:lvlText w:val="%2."/>
+      <w:lvlJc w:val="left"/>
+      <w:pPr>
+        <w:ind w:left="1440" w:hanging="360"/>
+      </w:pPr>
+    </w:lvl>
+    <w:lvl w:ilvl="2" w:tplc="1809001B" w:tentative="1">
+      <w:start w:val="1"/>
+      <w:numFmt w:val="lowerRoman"/>
+      <w:lvlText w:val="%3."/>
+      <w:lvlJc w:val="right"/>
+      <w:pPr>
+        <w:ind w:left="2160" w:hanging="180"/>
+      </w:pPr>
+    </w:lvl>
+    <w:lvl w:ilvl="3" w:tplc="1809000F" w:tentative="1">
+      <w:start w:val="1"/>
+      <w:numFmt w:val="decimal"/>
+      <w:lvlText w:val="%4."/>
+      <w:lvlJc w:val="left"/>
+      <w:pPr>
+        <w:ind w:left="2880" w:hanging="360"/>
+      </w:pPr>
+    </w:lvl>
+    <w:lvl w:ilvl="4" w:tplc="18090019" w:tentative="1">
+      <w:start w:val="1"/>
+      <w:numFmt w:val="lowerLetter"/>
+      <w:lvlText w:val="%5."/>
+      <w:lvlJc w:val="left"/>
+      <w:pPr>
+        <w:ind w:left="3600" w:hanging="360"/>
+      </w:pPr>
+    </w:lvl>
+    <w:lvl w:ilvl="5" w:tplc="1809001B" w:tentative="1">
+      <w:start w:val="1"/>
+      <w:numFmt w:val="lowerRoman"/>
+      <w:lvlText w:val="%6."/>
+      <w:lvlJc w:val="right"/>
+      <w:pPr>
+        <w:ind w:left="4320" w:hanging="180"/>
+      </w:pPr>
+    </w:lvl>
+    <w:lvl w:ilvl="6" w:tplc="1809000F" w:tentative="1">
+      <w:start w:val="1"/>
+      <w:numFmt w:val="decimal"/>
+      <w:lvlText w:val="%7."/>
+      <w:lvlJc w:val="left"/>
+      <w:pPr>
+        <w:ind w:left="5040" w:hanging="360"/>
+      </w:pPr>
+    </w:lvl>
+    <w:lvl w:ilvl="7" w:tplc="18090019" w:tentative="1">
+      <w:start w:val="1"/>
+      <w:numFmt w:val="lowerLetter"/>
+      <w:lvlText w:val="%8."/>
+      <w:lvlJc w:val="left"/>
+      <w:pPr>
+        <w:ind w:left="5760" w:hanging="360"/>
+      </w:pPr>
+    </w:lvl>
+    <w:lvl w:ilvl="8" w:tplc="1809001B" w:tentative="1">
+      <w:start w:val="1"/>
+      <w:numFmt w:val="lowerRoman"/>
+      <w:lvlText w:val="%9."/>
+      <w:lvlJc w:val="right"/>
+      <w:pPr>
+        <w:ind w:left="6480" w:hanging="180"/>
+      </w:pPr>
+    </w:lvl>
+  </w:abstractNum>
+  <w:abstractNum w:abstractNumId="1" w15:restartNumberingAfterBreak="0">
     <w:nsid w:val="5EAC2E57"/>
     <w:multiLevelType w:val="hybridMultilevel"/>
     <w:tmpl w:val="54C2F066"/>
@@ -229,6 +402,9 @@
     </w:lvl>
   </w:abstractNum>
   <w:num w:numId="1">
+    <w:abstractNumId w:val="1"/>
+  </w:num>
+  <w:num w:numId="2">
     <w:abstractNumId w:val="0"/>
   </w:num>
 </w:numbering>

</xml_diff>

<commit_message>
Added database data storage section and started database design section.
</commit_message>
<xml_diff>
--- a/Graph database based timetabling system.docx
+++ b/Graph database based timetabling system.docx
@@ -201,12 +201,51 @@
         <w:t>These 4 units of data can be collected into single node “Timeslot” with properties referencing the nodes. The name given to composite node is intentional as it represents a single slot in timetable filled with data.</w:t>
       </w:r>
     </w:p>
+    <w:p/>
+    <w:p>
+      <w:r>
+        <w:t>Section 3:</w:t>
+      </w:r>
+    </w:p>
+    <w:p>
+      <w:r>
+        <w:t xml:space="preserve">Database design should be reflecting types of data to be stored in it. Nodes are named after the 4 base types of data: Room, Course, Subject, Lab Group. The Timeslot node is a composite node that represents unit of time in the timetable. For the sake of prototype </w:t>
+      </w:r>
+      <w:r>
+        <w:t>database,</w:t>
+      </w:r>
+      <w:r>
+        <w:t xml:space="preserve"> I decided to pretend one time slot is equal to 1 hour of time.</w:t>
+      </w:r>
+    </w:p>
     <w:p>
       <w:r>
         <w:t>Relationship is used to connect the data units to Timeslot node. This relationship is called “Assigned_to” as it implies the unit is assigned to the timeslot during creation of database</w:t>
       </w:r>
       <w:r>
         <w:t xml:space="preserve"> time slot.</w:t>
+      </w:r>
+    </w:p>
+    <w:p>
+      <w:r>
+        <w:t>Types of relationships are usually Many-to-Many. Single room can be assigned to many different timeslots and a single timeslot can have many rooms assigned to it for different courses.</w:t>
+      </w:r>
+    </w:p>
+    <w:p/>
+    <w:p>
+      <w:r>
+        <w:lastRenderedPageBreak/>
+        <w:t>Section 4:</w:t>
+      </w:r>
+    </w:p>
+    <w:p>
+      <w:r>
+        <w:t>Section 5:</w:t>
+      </w:r>
+    </w:p>
+    <w:p>
+      <w:r>
+        <w:t>Section 6:</w:t>
       </w:r>
       <w:bookmarkStart w:id="0" w:name="_GoBack"/>
       <w:bookmarkEnd w:id="0"/>
@@ -533,6 +572,7 @@
     <w:lsdException w:name="HTML Sample" w:semiHidden="1" w:unhideWhenUsed="1"/>
     <w:lsdException w:name="HTML Typewriter" w:semiHidden="1" w:unhideWhenUsed="1"/>
     <w:lsdException w:name="HTML Variable" w:semiHidden="1" w:unhideWhenUsed="1"/>
+    <w:lsdException w:name="Normal Table" w:semiHidden="1" w:unhideWhenUsed="1"/>
     <w:lsdException w:name="annotation subject" w:semiHidden="1" w:unhideWhenUsed="1"/>
     <w:lsdException w:name="No List" w:semiHidden="1" w:unhideWhenUsed="1"/>
     <w:lsdException w:name="Outline List 1" w:semiHidden="1" w:unhideWhenUsed="1"/>
@@ -577,6 +617,7 @@
     <w:lsdException w:name="Table Professional" w:semiHidden="1" w:unhideWhenUsed="1"/>
     <w:lsdException w:name="Table Subtle 1" w:semiHidden="1" w:unhideWhenUsed="1"/>
     <w:lsdException w:name="Table Subtle 2" w:semiHidden="1" w:unhideWhenUsed="1"/>
+    <w:lsdException w:name="Table Web 1" w:semiHidden="1" w:unhideWhenUsed="1"/>
     <w:lsdException w:name="Table Web 2" w:semiHidden="1" w:unhideWhenUsed="1"/>
     <w:lsdException w:name="Table Web 3" w:semiHidden="1" w:unhideWhenUsed="1"/>
     <w:lsdException w:name="Balloon Text" w:semiHidden="1" w:unhideWhenUsed="1"/>

</xml_diff>

<commit_message>
Trying to sort out database design to have logical flow.
</commit_message>
<xml_diff>
--- a/Graph database based timetabling system.docx
+++ b/Graph database based timetabling system.docx
@@ -169,7 +169,18 @@
         </w:numPr>
       </w:pPr>
       <w:r>
-        <w:t>Course code/name;</w:t>
+        <w:t>Course code/name</w:t>
+      </w:r>
+      <w:r>
+        <w:t>(this is an equivalent of program section</w:t>
+      </w:r>
+      <w:bookmarkStart w:id="0" w:name="_GoBack"/>
+      <w:bookmarkEnd w:id="0"/>
+      <w:r>
+        <w:t xml:space="preserve"> in existing timetable)</w:t>
+      </w:r>
+      <w:r>
+        <w:t>;</w:t>
       </w:r>
     </w:p>
     <w:p>
@@ -209,6 +220,9 @@
     </w:p>
     <w:p>
       <w:r>
+        <w:t xml:space="preserve">  </w:t>
+      </w:r>
+      <w:r>
         <w:t xml:space="preserve">Database design should be reflecting types of data to be stored in it. Nodes are named after the 4 base types of data: Room, Course, Subject, Lab Group. The Timeslot node is a composite node that represents unit of time in the timetable. For the sake of prototype </w:t>
       </w:r>
       <w:r>
@@ -220,10 +234,16 @@
     </w:p>
     <w:p>
       <w:r>
+        <w:t xml:space="preserve">  </w:t>
+      </w:r>
+      <w:r>
         <w:t>Relationship is used to connect the data units to Timeslot node. This relationship is called “Assigned_to” as it implies the unit is assigned to the timeslot during creation of database</w:t>
       </w:r>
       <w:r>
-        <w:t xml:space="preserve"> time slot.</w:t>
+        <w:t xml:space="preserve"> timetable</w:t>
+      </w:r>
+      <w:r>
+        <w:t>.</w:t>
       </w:r>
     </w:p>
     <w:p>
@@ -231,10 +251,39 @@
         <w:t>Types of relationships are usually Many-to-Many. Single room can be assigned to many different timeslots and a single timeslot can have many rooms assigned to it for different courses.</w:t>
       </w:r>
     </w:p>
+    <w:p>
+      <w:r>
+        <w:t xml:space="preserve">  Restrictions when grouping nodes apply however. For example: </w:t>
+      </w:r>
+    </w:p>
+    <w:p>
+      <w:pPr>
+        <w:pStyle w:val="ListParagraph"/>
+        <w:numPr>
+          <w:ilvl w:val="0"/>
+          <w:numId w:val="3"/>
+        </w:numPr>
+      </w:pPr>
+      <w:r>
+        <w:lastRenderedPageBreak/>
+        <w:t>Single room can only be assigned once per timeslot;</w:t>
+      </w:r>
+    </w:p>
+    <w:p>
+      <w:pPr>
+        <w:pStyle w:val="ListParagraph"/>
+        <w:numPr>
+          <w:ilvl w:val="0"/>
+          <w:numId w:val="3"/>
+        </w:numPr>
+      </w:pPr>
+      <w:r>
+        <w:t>Same Lab Group of single course and subject can’t be grouped with multiple different rooms for single timeslot.</w:t>
+      </w:r>
+    </w:p>
     <w:p/>
     <w:p>
       <w:r>
-        <w:lastRenderedPageBreak/>
         <w:t>Section 4:</w:t>
       </w:r>
     </w:p>
@@ -247,8 +296,6 @@
       <w:r>
         <w:t>Section 6:</w:t>
       </w:r>
-      <w:bookmarkStart w:id="0" w:name="_GoBack"/>
-      <w:bookmarkEnd w:id="0"/>
     </w:p>
     <w:sectPr>
       <w:pgSz w:w="11906" w:h="16838"/>
@@ -440,11 +487,126 @@
       </w:pPr>
     </w:lvl>
   </w:abstractNum>
+  <w:abstractNum w:abstractNumId="2" w15:restartNumberingAfterBreak="0">
+    <w:nsid w:val="7A29451D"/>
+    <w:multiLevelType w:val="hybridMultilevel"/>
+    <w:tmpl w:val="CCC8BA62"/>
+    <w:lvl w:ilvl="0" w:tplc="30CC54BA">
+      <w:numFmt w:val="bullet"/>
+      <w:lvlText w:val="-"/>
+      <w:lvlJc w:val="left"/>
+      <w:pPr>
+        <w:ind w:left="405" w:hanging="360"/>
+      </w:pPr>
+      <w:rPr>
+        <w:rFonts w:ascii="Calibri" w:eastAsiaTheme="minorHAnsi" w:hAnsi="Calibri" w:cs="Calibri" w:hint="default"/>
+      </w:rPr>
+    </w:lvl>
+    <w:lvl w:ilvl="1" w:tplc="18090003" w:tentative="1">
+      <w:start w:val="1"/>
+      <w:numFmt w:val="bullet"/>
+      <w:lvlText w:val="o"/>
+      <w:lvlJc w:val="left"/>
+      <w:pPr>
+        <w:ind w:left="1125" w:hanging="360"/>
+      </w:pPr>
+      <w:rPr>
+        <w:rFonts w:ascii="Courier New" w:hAnsi="Courier New" w:cs="Courier New" w:hint="default"/>
+      </w:rPr>
+    </w:lvl>
+    <w:lvl w:ilvl="2" w:tplc="18090005" w:tentative="1">
+      <w:start w:val="1"/>
+      <w:numFmt w:val="bullet"/>
+      <w:lvlText w:val=""/>
+      <w:lvlJc w:val="left"/>
+      <w:pPr>
+        <w:ind w:left="1845" w:hanging="360"/>
+      </w:pPr>
+      <w:rPr>
+        <w:rFonts w:ascii="Wingdings" w:hAnsi="Wingdings" w:hint="default"/>
+      </w:rPr>
+    </w:lvl>
+    <w:lvl w:ilvl="3" w:tplc="18090001" w:tentative="1">
+      <w:start w:val="1"/>
+      <w:numFmt w:val="bullet"/>
+      <w:lvlText w:val=""/>
+      <w:lvlJc w:val="left"/>
+      <w:pPr>
+        <w:ind w:left="2565" w:hanging="360"/>
+      </w:pPr>
+      <w:rPr>
+        <w:rFonts w:ascii="Symbol" w:hAnsi="Symbol" w:hint="default"/>
+      </w:rPr>
+    </w:lvl>
+    <w:lvl w:ilvl="4" w:tplc="18090003" w:tentative="1">
+      <w:start w:val="1"/>
+      <w:numFmt w:val="bullet"/>
+      <w:lvlText w:val="o"/>
+      <w:lvlJc w:val="left"/>
+      <w:pPr>
+        <w:ind w:left="3285" w:hanging="360"/>
+      </w:pPr>
+      <w:rPr>
+        <w:rFonts w:ascii="Courier New" w:hAnsi="Courier New" w:cs="Courier New" w:hint="default"/>
+      </w:rPr>
+    </w:lvl>
+    <w:lvl w:ilvl="5" w:tplc="18090005" w:tentative="1">
+      <w:start w:val="1"/>
+      <w:numFmt w:val="bullet"/>
+      <w:lvlText w:val=""/>
+      <w:lvlJc w:val="left"/>
+      <w:pPr>
+        <w:ind w:left="4005" w:hanging="360"/>
+      </w:pPr>
+      <w:rPr>
+        <w:rFonts w:ascii="Wingdings" w:hAnsi="Wingdings" w:hint="default"/>
+      </w:rPr>
+    </w:lvl>
+    <w:lvl w:ilvl="6" w:tplc="18090001" w:tentative="1">
+      <w:start w:val="1"/>
+      <w:numFmt w:val="bullet"/>
+      <w:lvlText w:val=""/>
+      <w:lvlJc w:val="left"/>
+      <w:pPr>
+        <w:ind w:left="4725" w:hanging="360"/>
+      </w:pPr>
+      <w:rPr>
+        <w:rFonts w:ascii="Symbol" w:hAnsi="Symbol" w:hint="default"/>
+      </w:rPr>
+    </w:lvl>
+    <w:lvl w:ilvl="7" w:tplc="18090003" w:tentative="1">
+      <w:start w:val="1"/>
+      <w:numFmt w:val="bullet"/>
+      <w:lvlText w:val="o"/>
+      <w:lvlJc w:val="left"/>
+      <w:pPr>
+        <w:ind w:left="5445" w:hanging="360"/>
+      </w:pPr>
+      <w:rPr>
+        <w:rFonts w:ascii="Courier New" w:hAnsi="Courier New" w:cs="Courier New" w:hint="default"/>
+      </w:rPr>
+    </w:lvl>
+    <w:lvl w:ilvl="8" w:tplc="18090005" w:tentative="1">
+      <w:start w:val="1"/>
+      <w:numFmt w:val="bullet"/>
+      <w:lvlText w:val=""/>
+      <w:lvlJc w:val="left"/>
+      <w:pPr>
+        <w:ind w:left="6165" w:hanging="360"/>
+      </w:pPr>
+      <w:rPr>
+        <w:rFonts w:ascii="Wingdings" w:hAnsi="Wingdings" w:hint="default"/>
+      </w:rPr>
+    </w:lvl>
+  </w:abstractNum>
   <w:num w:numId="1">
     <w:abstractNumId w:val="1"/>
   </w:num>
   <w:num w:numId="2">
     <w:abstractNumId w:val="0"/>
+  </w:num>
+  <w:num w:numId="3">
+    <w:abstractNumId w:val="2"/>
   </w:num>
 </w:numbering>
 </file>

</xml_diff>

<commit_message>
Starting to rework design of database to try out different layout with more complex relationships.
</commit_message>
<xml_diff>
--- a/Graph database based timetabling system.docx
+++ b/Graph database based timetabling system.docx
@@ -172,12 +172,10 @@
         <w:t>Course code/name</w:t>
       </w:r>
       <w:r>
-        <w:t>(this is an equivalent of program section</w:t>
-      </w:r>
-      <w:bookmarkStart w:id="0" w:name="_GoBack"/>
-      <w:bookmarkEnd w:id="0"/>
-      <w:r>
-        <w:t xml:space="preserve"> in existing timetable)</w:t>
+        <w:t xml:space="preserve"> </w:t>
+      </w:r>
+      <w:r>
+        <w:t>(this is an equivalent of program section in existing timetable)</w:t>
       </w:r>
       <w:r>
         <w:t>;</w:t>
@@ -223,7 +221,15 @@
         <w:t xml:space="preserve">  </w:t>
       </w:r>
       <w:r>
-        <w:t xml:space="preserve">Database design should be reflecting types of data to be stored in it. Nodes are named after the 4 base types of data: Room, Course, Subject, Lab Group. The Timeslot node is a composite node that represents unit of time in the timetable. For the sake of prototype </w:t>
+        <w:t xml:space="preserve">Database design should be reflecting types of data to be stored in it. </w:t>
+      </w:r>
+      <w:r>
+        <w:t>Nodes are named after the 4 stored</w:t>
+      </w:r>
+      <w:bookmarkStart w:id="0" w:name="_GoBack"/>
+      <w:bookmarkEnd w:id="0"/>
+      <w:r>
+        <w:t xml:space="preserve"> types of data: Room, Course, Subject, Lab Group. The Timeslot node is a composite node that represents unit of time in the timetable. For the sake of prototype </w:t>
       </w:r>
       <w:r>
         <w:t>database,</w:t>

</xml_diff>

<commit_message>
Rewrote MS Word document for the project to reflect change in database structure
</commit_message>
<xml_diff>
--- a/Graph database based timetabling system.docx
+++ b/Graph database based timetabling system.docx
@@ -157,7 +157,10 @@
         </w:numPr>
       </w:pPr>
       <w:r>
-        <w:t>Room name/number;</w:t>
+        <w:t>Programme name</w:t>
+      </w:r>
+      <w:r>
+        <w:t>;</w:t>
       </w:r>
     </w:p>
     <w:p>
@@ -169,125 +172,361 @@
         </w:numPr>
       </w:pPr>
       <w:r>
-        <w:t>Course code/name</w:t>
+        <w:t>Subject/module name</w:t>
+      </w:r>
+      <w:r>
+        <w:t>;</w:t>
+      </w:r>
+    </w:p>
+    <w:p>
+      <w:pPr>
+        <w:pStyle w:val="ListParagraph"/>
+        <w:numPr>
+          <w:ilvl w:val="0"/>
+          <w:numId w:val="2"/>
+        </w:numPr>
+      </w:pPr>
+      <w:r>
+        <w:t>Lab group ID</w:t>
+      </w:r>
+      <w:r>
+        <w:t>;</w:t>
+      </w:r>
+    </w:p>
+    <w:p>
+      <w:pPr>
+        <w:pStyle w:val="ListParagraph"/>
+        <w:numPr>
+          <w:ilvl w:val="0"/>
+          <w:numId w:val="2"/>
+        </w:numPr>
+      </w:pPr>
+      <w:r>
+        <w:t>Room name/number</w:t>
+      </w:r>
+      <w:r>
+        <w:t>;</w:t>
+      </w:r>
+    </w:p>
+    <w:p>
+      <w:pPr>
+        <w:pStyle w:val="ListParagraph"/>
+        <w:numPr>
+          <w:ilvl w:val="0"/>
+          <w:numId w:val="2"/>
+        </w:numPr>
+      </w:pPr>
+      <w:r>
+        <w:t>Timeslot for lecture to take place at;</w:t>
+      </w:r>
+    </w:p>
+    <w:p>
+      <w:r>
+        <w:t>Appropriate Neo4J nodes have been created for a small-scale prototype of the timetable. Every node in the timetable has a single property “Name” which shows unique nodes among nodes of same type. I am using a single programme type node named Software Dev. as a root node for the prototype graph.</w:t>
+      </w:r>
+    </w:p>
+    <w:p>
+      <w:r>
+        <w:t>Cypher Query to create programme node:</w:t>
+      </w:r>
+    </w:p>
+    <w:p>
+      <w:r>
+        <w:t>Create (p:Programm</w:t>
+      </w:r>
+      <w:r>
+        <w:t>e{Name:"Software Dev"})</w:t>
+      </w:r>
+      <w:r>
+        <w:t>;</w:t>
       </w:r>
       <w:r>
         <w:t xml:space="preserve"> </w:t>
       </w:r>
-      <w:r>
-        <w:t>(this is an equivalent of program section in existing timetable)</w:t>
+    </w:p>
+    <w:p>
+      <w:r>
+        <w:t>Cypher query to create a subject/module node:</w:t>
+      </w:r>
+    </w:p>
+    <w:p>
+      <w:r>
+        <w:t>Create (s:Subject{Name:"Graph Theory"})</w:t>
       </w:r>
       <w:r>
         <w:t>;</w:t>
       </w:r>
     </w:p>
     <w:p>
-      <w:pPr>
-        <w:pStyle w:val="ListParagraph"/>
-        <w:numPr>
-          <w:ilvl w:val="0"/>
-          <w:numId w:val="2"/>
-        </w:numPr>
-      </w:pPr>
-      <w:r>
-        <w:t>Subject/module name;</w:t>
-      </w:r>
-    </w:p>
-    <w:p>
-      <w:pPr>
-        <w:pStyle w:val="ListParagraph"/>
-        <w:numPr>
-          <w:ilvl w:val="0"/>
-          <w:numId w:val="2"/>
-        </w:numPr>
-      </w:pPr>
-      <w:r>
-        <w:t>Lab group ID;</w:t>
-      </w:r>
-    </w:p>
-    <w:p>
-      <w:r>
-        <w:t>These 4 units of data can be collected into single node “Timeslot” with properties referencing the nodes. The name given to composite node is intentional as it represents a single slot in timetable filled with data.</w:t>
+      <w:r>
+        <w:t>Cypher query to create LabGroup node:</w:t>
+      </w:r>
+    </w:p>
+    <w:p>
+      <w:r>
+        <w:t>Create (l:LabGroup{Name:”Group X”});</w:t>
+      </w:r>
+    </w:p>
+    <w:p>
+      <w:r>
+        <w:t>Cypher query to create Room node:</w:t>
+      </w:r>
+    </w:p>
+    <w:p>
+      <w:r>
+        <w:t>Create (r:Room{Name:”Room X”});</w:t>
+      </w:r>
+    </w:p>
+    <w:p>
+      <w:r>
+        <w:lastRenderedPageBreak/>
+        <w:t>Cypher query to create Timeslot node:</w:t>
+      </w:r>
+    </w:p>
+    <w:p>
+      <w:r>
+        <w:t>CREATE (t:Timeslot{Name:”Slot X”});</w:t>
+      </w:r>
+    </w:p>
+    <w:p>
+      <w:r>
+        <w:t xml:space="preserve">For the needs of </w:t>
+      </w:r>
+      <w:r>
+        <w:t>prototype,</w:t>
+      </w:r>
+      <w:r>
+        <w:t xml:space="preserve"> I have created 1 Programme </w:t>
+      </w:r>
+      <w:r>
+        <w:t>node (</w:t>
+      </w:r>
+      <w:r>
+        <w:t xml:space="preserve">Software Dev), 2 Subject </w:t>
+      </w:r>
+      <w:r>
+        <w:t>nodes (</w:t>
+      </w:r>
+      <w:r>
+        <w:t xml:space="preserve">Graph Theory and Database Management), 3 LabGroup nodes (Group X, Group Y and Group Z), 3 Room </w:t>
+      </w:r>
+      <w:r>
+        <w:t>nodes (</w:t>
+      </w:r>
+      <w:r>
+        <w:t xml:space="preserve">Room X, Room Y, Room Z) and 4 Timeslot </w:t>
+      </w:r>
+      <w:r>
+        <w:t>nodes (</w:t>
+      </w:r>
+      <w:r>
+        <w:t>Slot W, Slot X, Slot Y and Slot Z).</w:t>
+      </w:r>
+      <w:r>
+        <w:t xml:space="preserve"> </w:t>
+      </w:r>
+    </w:p>
+    <w:p>
+      <w:r>
+        <w:t>This makes it a total of 13 nodes in small scale prototype database.</w:t>
+      </w:r>
+    </w:p>
+    <w:p>
+      <w:r>
+        <w:t>Section 3:</w:t>
       </w:r>
     </w:p>
     <w:p/>
     <w:p>
       <w:r>
-        <w:t>Section 3:</w:t>
-      </w:r>
-    </w:p>
-    <w:p>
-      <w:r>
-        <w:t xml:space="preserve">  </w:t>
-      </w:r>
-      <w:r>
-        <w:t xml:space="preserve">Database design should be reflecting types of data to be stored in it. </w:t>
-      </w:r>
-      <w:r>
-        <w:t>Nodes are named after the 4 stored</w:t>
+        <w:t>For the design of the database and how the layout of it should look like I decided to try and follow the logical flow of hierarchy.</w:t>
+      </w:r>
+    </w:p>
+    <w:p>
+      <w:pPr>
+        <w:pStyle w:val="ListParagraph"/>
+        <w:numPr>
+          <w:ilvl w:val="0"/>
+          <w:numId w:val="4"/>
+        </w:numPr>
+      </w:pPr>
+      <w:r>
+        <w:t xml:space="preserve">Programme </w:t>
+      </w:r>
+      <w:r>
+        <w:rPr>
+          <w:u w:val="single"/>
+        </w:rPr>
+        <w:t>contains</w:t>
+      </w:r>
+      <w:r>
+        <w:t xml:space="preserve"> many modules in it;</w:t>
+      </w:r>
+    </w:p>
+    <w:p>
+      <w:pPr>
+        <w:pStyle w:val="ListParagraph"/>
+        <w:numPr>
+          <w:ilvl w:val="0"/>
+          <w:numId w:val="4"/>
+        </w:numPr>
+      </w:pPr>
+      <w:r>
+        <w:t xml:space="preserve">Subject is being </w:t>
+      </w:r>
+      <w:r>
+        <w:rPr>
+          <w:u w:val="single"/>
+        </w:rPr>
+        <w:t>taught to</w:t>
+      </w:r>
+      <w:r>
+        <w:t xml:space="preserve"> 1 or more groups in the programme year;</w:t>
+      </w:r>
+    </w:p>
+    <w:p>
+      <w:pPr>
+        <w:pStyle w:val="ListParagraph"/>
+        <w:numPr>
+          <w:ilvl w:val="0"/>
+          <w:numId w:val="4"/>
+        </w:numPr>
+      </w:pPr>
+      <w:r>
+        <w:t xml:space="preserve">Student group studies the given module </w:t>
+      </w:r>
+      <w:r>
+        <w:rPr>
+          <w:u w:val="single"/>
+        </w:rPr>
+        <w:t>in</w:t>
+      </w:r>
+      <w:r>
+        <w:t xml:space="preserve"> the assigned room;</w:t>
+      </w:r>
+    </w:p>
+    <w:p>
+      <w:pPr>
+        <w:pStyle w:val="ListParagraph"/>
+        <w:numPr>
+          <w:ilvl w:val="0"/>
+          <w:numId w:val="4"/>
+        </w:numPr>
+      </w:pPr>
+      <w:r>
+        <w:t xml:space="preserve">Room is being given to group of students </w:t>
+      </w:r>
+      <w:r>
+        <w:rPr>
+          <w:u w:val="single"/>
+        </w:rPr>
+        <w:t>at</w:t>
+      </w:r>
+      <w:r>
+        <w:t xml:space="preserve"> certain timeslot;</w:t>
+      </w:r>
+    </w:p>
+    <w:p>
+      <w:r>
+        <w:t>From the above list 4 Relationships can be obtained:</w:t>
+      </w:r>
+    </w:p>
+    <w:p>
+      <w:pPr>
+        <w:pStyle w:val="ListParagraph"/>
+        <w:numPr>
+          <w:ilvl w:val="0"/>
+          <w:numId w:val="6"/>
+        </w:numPr>
+      </w:pPr>
+      <w:r>
+        <w:t>Contains;</w:t>
+      </w:r>
+    </w:p>
+    <w:p>
+      <w:pPr>
+        <w:pStyle w:val="ListParagraph"/>
+        <w:numPr>
+          <w:ilvl w:val="0"/>
+          <w:numId w:val="6"/>
+        </w:numPr>
+      </w:pPr>
+      <w:r>
+        <w:t>Taught to;</w:t>
+      </w:r>
+    </w:p>
+    <w:p>
+      <w:pPr>
+        <w:pStyle w:val="ListParagraph"/>
+        <w:numPr>
+          <w:ilvl w:val="0"/>
+          <w:numId w:val="6"/>
+        </w:numPr>
+      </w:pPr>
+      <w:r>
+        <w:t>In;</w:t>
+      </w:r>
+    </w:p>
+    <w:p>
+      <w:pPr>
+        <w:pStyle w:val="ListParagraph"/>
+        <w:numPr>
+          <w:ilvl w:val="0"/>
+          <w:numId w:val="6"/>
+        </w:numPr>
+      </w:pPr>
+      <w:r>
+        <w:t>At.</w:t>
+      </w:r>
+    </w:p>
+    <w:p>
+      <w:r>
+        <w:t>As such, these are the names for Relationships between the nodes in prototype database.</w:t>
       </w:r>
       <w:bookmarkStart w:id="0" w:name="_GoBack"/>
       <w:bookmarkEnd w:id="0"/>
-      <w:r>
-        <w:t xml:space="preserve"> types of data: Room, Course, Subject, Lab Group. The Timeslot node is a composite node that represents unit of time in the timetable. For the sake of prototype </w:t>
-      </w:r>
-      <w:r>
-        <w:t>database,</w:t>
-      </w:r>
-      <w:r>
-        <w:t xml:space="preserve"> I decided to pretend one time slot is equal to 1 hour of time.</w:t>
-      </w:r>
-    </w:p>
-    <w:p>
-      <w:r>
-        <w:t xml:space="preserve">  </w:t>
-      </w:r>
-      <w:r>
-        <w:t>Relationship is used to connect the data units to Timeslot node. This relationship is called “Assigned_to” as it implies the unit is assigned to the timeslot during creation of database</w:t>
-      </w:r>
-      <w:r>
-        <w:t xml:space="preserve"> timetable</w:t>
-      </w:r>
-      <w:r>
-        <w:t>.</w:t>
-      </w:r>
-    </w:p>
-    <w:p>
-      <w:r>
-        <w:t>Types of relationships are usually Many-to-Many. Single room can be assigned to many different timeslots and a single timeslot can have many rooms assigned to it for different courses.</w:t>
-      </w:r>
-    </w:p>
-    <w:p>
-      <w:r>
-        <w:t xml:space="preserve">  Restrictions when grouping nodes apply however. For example: </w:t>
-      </w:r>
-    </w:p>
-    <w:p>
-      <w:pPr>
-        <w:pStyle w:val="ListParagraph"/>
-        <w:numPr>
-          <w:ilvl w:val="0"/>
-          <w:numId w:val="3"/>
-        </w:numPr>
-      </w:pPr>
-      <w:r>
-        <w:lastRenderedPageBreak/>
-        <w:t>Single room can only be assigned once per timeslot;</w:t>
-      </w:r>
-    </w:p>
-    <w:p>
-      <w:pPr>
-        <w:pStyle w:val="ListParagraph"/>
-        <w:numPr>
-          <w:ilvl w:val="0"/>
-          <w:numId w:val="3"/>
-        </w:numPr>
-      </w:pPr>
-      <w:r>
-        <w:t>Same Lab Group of single course and subject can’t be grouped with multiple different rooms for single timeslot.</w:t>
-      </w:r>
-    </w:p>
-    <w:p/>
+    </w:p>
+    <w:p>
+      <w:r>
+        <w:t>Also, part of database design and relations coming out of my approach to it are the several rules for timetable:</w:t>
+      </w:r>
+    </w:p>
+    <w:p>
+      <w:pPr>
+        <w:pStyle w:val="ListParagraph"/>
+        <w:numPr>
+          <w:ilvl w:val="0"/>
+          <w:numId w:val="5"/>
+        </w:numPr>
+      </w:pPr>
+      <w:r>
+        <w:t>Same room can only be assigned to single timeslot at a time;</w:t>
+      </w:r>
+    </w:p>
+    <w:p>
+      <w:pPr>
+        <w:pStyle w:val="ListParagraph"/>
+        <w:numPr>
+          <w:ilvl w:val="0"/>
+          <w:numId w:val="5"/>
+        </w:numPr>
+      </w:pPr>
+      <w:r>
+        <w:t>Same student group can be in only one room per timeslot;</w:t>
+      </w:r>
+    </w:p>
+    <w:p>
+      <w:pPr>
+        <w:pStyle w:val="ListParagraph"/>
+        <w:numPr>
+          <w:ilvl w:val="0"/>
+          <w:numId w:val="5"/>
+        </w:numPr>
+      </w:pPr>
+      <w:r>
+        <w:t>Same student group can be in same room at different timeslots (Example of multi hour lectures/labs or different subjects being taught in same room to same group of students in succession).</w:t>
+      </w:r>
+    </w:p>
     <w:p>
       <w:r>
         <w:t>Section 4:</w:t>
@@ -316,6 +555,184 @@
 <file path=word/numbering.xml><?xml version="1.0" encoding="utf-8"?>
 <w:numbering xmlns:wpc="http://schemas.microsoft.com/office/word/2010/wordprocessingCanvas" xmlns:cx="http://schemas.microsoft.com/office/drawing/2014/chartex" xmlns:cx1="http://schemas.microsoft.com/office/drawing/2015/9/8/chartex" xmlns:cx2="http://schemas.microsoft.com/office/drawing/2015/10/21/chartex" xmlns:cx3="http://schemas.microsoft.com/office/drawing/2016/5/9/chartex" xmlns:cx4="http://schemas.microsoft.com/office/drawing/2016/5/10/chartex" xmlns:cx5="http://schemas.microsoft.com/office/drawing/2016/5/11/chartex" xmlns:mc="http://schemas.openxmlformats.org/markup-compatibility/2006" xmlns:o="urn:schemas-microsoft-com:office:office" xmlns:r="http://schemas.openxmlformats.org/officeDocument/2006/relationships" xmlns:m="http://schemas.openxmlformats.org/officeDocument/2006/math" xmlns:v="urn:schemas-microsoft-com:vml" xmlns:wp14="http://schemas.microsoft.com/office/word/2010/wordprocessingDrawing" xmlns:wp="http://schemas.openxmlformats.org/drawingml/2006/wordprocessingDrawing" xmlns:w10="urn:schemas-microsoft-com:office:word" xmlns:w="http://schemas.openxmlformats.org/wordprocessingml/2006/main" xmlns:w14="http://schemas.microsoft.com/office/word/2010/wordml" xmlns:w15="http://schemas.microsoft.com/office/word/2012/wordml" xmlns:w16se="http://schemas.microsoft.com/office/word/2015/wordml/symex" xmlns:wpg="http://schemas.microsoft.com/office/word/2010/wordprocessingGroup" xmlns:wpi="http://schemas.microsoft.com/office/word/2010/wordprocessingInk" xmlns:wne="http://schemas.microsoft.com/office/word/2006/wordml" xmlns:wps="http://schemas.microsoft.com/office/word/2010/wordprocessingShape" mc:Ignorable="w14 w15 w16se wp14">
   <w:abstractNum w:abstractNumId="0" w15:restartNumberingAfterBreak="0">
+    <w:nsid w:val="188B4355"/>
+    <w:multiLevelType w:val="hybridMultilevel"/>
+    <w:tmpl w:val="442E09DC"/>
+    <w:lvl w:ilvl="0" w:tplc="1809000F">
+      <w:start w:val="1"/>
+      <w:numFmt w:val="decimal"/>
+      <w:lvlText w:val="%1."/>
+      <w:lvlJc w:val="left"/>
+      <w:pPr>
+        <w:ind w:left="720" w:hanging="360"/>
+      </w:pPr>
+      <w:rPr>
+        <w:rFonts w:hint="default"/>
+      </w:rPr>
+    </w:lvl>
+    <w:lvl w:ilvl="1" w:tplc="18090019" w:tentative="1">
+      <w:start w:val="1"/>
+      <w:numFmt w:val="lowerLetter"/>
+      <w:lvlText w:val="%2."/>
+      <w:lvlJc w:val="left"/>
+      <w:pPr>
+        <w:ind w:left="1440" w:hanging="360"/>
+      </w:pPr>
+    </w:lvl>
+    <w:lvl w:ilvl="2" w:tplc="1809001B" w:tentative="1">
+      <w:start w:val="1"/>
+      <w:numFmt w:val="lowerRoman"/>
+      <w:lvlText w:val="%3."/>
+      <w:lvlJc w:val="right"/>
+      <w:pPr>
+        <w:ind w:left="2160" w:hanging="180"/>
+      </w:pPr>
+    </w:lvl>
+    <w:lvl w:ilvl="3" w:tplc="1809000F" w:tentative="1">
+      <w:start w:val="1"/>
+      <w:numFmt w:val="decimal"/>
+      <w:lvlText w:val="%4."/>
+      <w:lvlJc w:val="left"/>
+      <w:pPr>
+        <w:ind w:left="2880" w:hanging="360"/>
+      </w:pPr>
+    </w:lvl>
+    <w:lvl w:ilvl="4" w:tplc="18090019" w:tentative="1">
+      <w:start w:val="1"/>
+      <w:numFmt w:val="lowerLetter"/>
+      <w:lvlText w:val="%5."/>
+      <w:lvlJc w:val="left"/>
+      <w:pPr>
+        <w:ind w:left="3600" w:hanging="360"/>
+      </w:pPr>
+    </w:lvl>
+    <w:lvl w:ilvl="5" w:tplc="1809001B" w:tentative="1">
+      <w:start w:val="1"/>
+      <w:numFmt w:val="lowerRoman"/>
+      <w:lvlText w:val="%6."/>
+      <w:lvlJc w:val="right"/>
+      <w:pPr>
+        <w:ind w:left="4320" w:hanging="180"/>
+      </w:pPr>
+    </w:lvl>
+    <w:lvl w:ilvl="6" w:tplc="1809000F" w:tentative="1">
+      <w:start w:val="1"/>
+      <w:numFmt w:val="decimal"/>
+      <w:lvlText w:val="%7."/>
+      <w:lvlJc w:val="left"/>
+      <w:pPr>
+        <w:ind w:left="5040" w:hanging="360"/>
+      </w:pPr>
+    </w:lvl>
+    <w:lvl w:ilvl="7" w:tplc="18090019" w:tentative="1">
+      <w:start w:val="1"/>
+      <w:numFmt w:val="lowerLetter"/>
+      <w:lvlText w:val="%8."/>
+      <w:lvlJc w:val="left"/>
+      <w:pPr>
+        <w:ind w:left="5760" w:hanging="360"/>
+      </w:pPr>
+    </w:lvl>
+    <w:lvl w:ilvl="8" w:tplc="1809001B" w:tentative="1">
+      <w:start w:val="1"/>
+      <w:numFmt w:val="lowerRoman"/>
+      <w:lvlText w:val="%9."/>
+      <w:lvlJc w:val="right"/>
+      <w:pPr>
+        <w:ind w:left="6480" w:hanging="180"/>
+      </w:pPr>
+    </w:lvl>
+  </w:abstractNum>
+  <w:abstractNum w:abstractNumId="1" w15:restartNumberingAfterBreak="0">
+    <w:nsid w:val="4ABF50B3"/>
+    <w:multiLevelType w:val="hybridMultilevel"/>
+    <w:tmpl w:val="670E1FCC"/>
+    <w:lvl w:ilvl="0" w:tplc="1809000F">
+      <w:start w:val="1"/>
+      <w:numFmt w:val="decimal"/>
+      <w:lvlText w:val="%1."/>
+      <w:lvlJc w:val="left"/>
+      <w:pPr>
+        <w:ind w:left="720" w:hanging="360"/>
+      </w:pPr>
+      <w:rPr>
+        <w:rFonts w:hint="default"/>
+      </w:rPr>
+    </w:lvl>
+    <w:lvl w:ilvl="1" w:tplc="18090019" w:tentative="1">
+      <w:start w:val="1"/>
+      <w:numFmt w:val="lowerLetter"/>
+      <w:lvlText w:val="%2."/>
+      <w:lvlJc w:val="left"/>
+      <w:pPr>
+        <w:ind w:left="1440" w:hanging="360"/>
+      </w:pPr>
+    </w:lvl>
+    <w:lvl w:ilvl="2" w:tplc="1809001B" w:tentative="1">
+      <w:start w:val="1"/>
+      <w:numFmt w:val="lowerRoman"/>
+      <w:lvlText w:val="%3."/>
+      <w:lvlJc w:val="right"/>
+      <w:pPr>
+        <w:ind w:left="2160" w:hanging="180"/>
+      </w:pPr>
+    </w:lvl>
+    <w:lvl w:ilvl="3" w:tplc="1809000F" w:tentative="1">
+      <w:start w:val="1"/>
+      <w:numFmt w:val="decimal"/>
+      <w:lvlText w:val="%4."/>
+      <w:lvlJc w:val="left"/>
+      <w:pPr>
+        <w:ind w:left="2880" w:hanging="360"/>
+      </w:pPr>
+    </w:lvl>
+    <w:lvl w:ilvl="4" w:tplc="18090019" w:tentative="1">
+      <w:start w:val="1"/>
+      <w:numFmt w:val="lowerLetter"/>
+      <w:lvlText w:val="%5."/>
+      <w:lvlJc w:val="left"/>
+      <w:pPr>
+        <w:ind w:left="3600" w:hanging="360"/>
+      </w:pPr>
+    </w:lvl>
+    <w:lvl w:ilvl="5" w:tplc="1809001B" w:tentative="1">
+      <w:start w:val="1"/>
+      <w:numFmt w:val="lowerRoman"/>
+      <w:lvlText w:val="%6."/>
+      <w:lvlJc w:val="right"/>
+      <w:pPr>
+        <w:ind w:left="4320" w:hanging="180"/>
+      </w:pPr>
+    </w:lvl>
+    <w:lvl w:ilvl="6" w:tplc="1809000F" w:tentative="1">
+      <w:start w:val="1"/>
+      <w:numFmt w:val="decimal"/>
+      <w:lvlText w:val="%7."/>
+      <w:lvlJc w:val="left"/>
+      <w:pPr>
+        <w:ind w:left="5040" w:hanging="360"/>
+      </w:pPr>
+    </w:lvl>
+    <w:lvl w:ilvl="7" w:tplc="18090019" w:tentative="1">
+      <w:start w:val="1"/>
+      <w:numFmt w:val="lowerLetter"/>
+      <w:lvlText w:val="%8."/>
+      <w:lvlJc w:val="left"/>
+      <w:pPr>
+        <w:ind w:left="5760" w:hanging="360"/>
+      </w:pPr>
+    </w:lvl>
+    <w:lvl w:ilvl="8" w:tplc="1809001B" w:tentative="1">
+      <w:start w:val="1"/>
+      <w:numFmt w:val="lowerRoman"/>
+      <w:lvlText w:val="%9."/>
+      <w:lvlJc w:val="right"/>
+      <w:pPr>
+        <w:ind w:left="6480" w:hanging="180"/>
+      </w:pPr>
+    </w:lvl>
+  </w:abstractNum>
+  <w:abstractNum w:abstractNumId="2" w15:restartNumberingAfterBreak="0">
     <w:nsid w:val="4E2E04F6"/>
     <w:multiLevelType w:val="hybridMultilevel"/>
     <w:tmpl w:val="65029C06"/>
@@ -404,7 +821,96 @@
       </w:pPr>
     </w:lvl>
   </w:abstractNum>
-  <w:abstractNum w:abstractNumId="1" w15:restartNumberingAfterBreak="0">
+  <w:abstractNum w:abstractNumId="3" w15:restartNumberingAfterBreak="0">
+    <w:nsid w:val="5D9A2C51"/>
+    <w:multiLevelType w:val="hybridMultilevel"/>
+    <w:tmpl w:val="0BC848E4"/>
+    <w:lvl w:ilvl="0" w:tplc="1809000F">
+      <w:start w:val="1"/>
+      <w:numFmt w:val="decimal"/>
+      <w:lvlText w:val="%1."/>
+      <w:lvlJc w:val="left"/>
+      <w:pPr>
+        <w:ind w:left="720" w:hanging="360"/>
+      </w:pPr>
+      <w:rPr>
+        <w:rFonts w:hint="default"/>
+      </w:rPr>
+    </w:lvl>
+    <w:lvl w:ilvl="1" w:tplc="18090019" w:tentative="1">
+      <w:start w:val="1"/>
+      <w:numFmt w:val="lowerLetter"/>
+      <w:lvlText w:val="%2."/>
+      <w:lvlJc w:val="left"/>
+      <w:pPr>
+        <w:ind w:left="1440" w:hanging="360"/>
+      </w:pPr>
+    </w:lvl>
+    <w:lvl w:ilvl="2" w:tplc="1809001B" w:tentative="1">
+      <w:start w:val="1"/>
+      <w:numFmt w:val="lowerRoman"/>
+      <w:lvlText w:val="%3."/>
+      <w:lvlJc w:val="right"/>
+      <w:pPr>
+        <w:ind w:left="2160" w:hanging="180"/>
+      </w:pPr>
+    </w:lvl>
+    <w:lvl w:ilvl="3" w:tplc="1809000F" w:tentative="1">
+      <w:start w:val="1"/>
+      <w:numFmt w:val="decimal"/>
+      <w:lvlText w:val="%4."/>
+      <w:lvlJc w:val="left"/>
+      <w:pPr>
+        <w:ind w:left="2880" w:hanging="360"/>
+      </w:pPr>
+    </w:lvl>
+    <w:lvl w:ilvl="4" w:tplc="18090019" w:tentative="1">
+      <w:start w:val="1"/>
+      <w:numFmt w:val="lowerLetter"/>
+      <w:lvlText w:val="%5."/>
+      <w:lvlJc w:val="left"/>
+      <w:pPr>
+        <w:ind w:left="3600" w:hanging="360"/>
+      </w:pPr>
+    </w:lvl>
+    <w:lvl w:ilvl="5" w:tplc="1809001B" w:tentative="1">
+      <w:start w:val="1"/>
+      <w:numFmt w:val="lowerRoman"/>
+      <w:lvlText w:val="%6."/>
+      <w:lvlJc w:val="right"/>
+      <w:pPr>
+        <w:ind w:left="4320" w:hanging="180"/>
+      </w:pPr>
+    </w:lvl>
+    <w:lvl w:ilvl="6" w:tplc="1809000F" w:tentative="1">
+      <w:start w:val="1"/>
+      <w:numFmt w:val="decimal"/>
+      <w:lvlText w:val="%7."/>
+      <w:lvlJc w:val="left"/>
+      <w:pPr>
+        <w:ind w:left="5040" w:hanging="360"/>
+      </w:pPr>
+    </w:lvl>
+    <w:lvl w:ilvl="7" w:tplc="18090019" w:tentative="1">
+      <w:start w:val="1"/>
+      <w:numFmt w:val="lowerLetter"/>
+      <w:lvlText w:val="%8."/>
+      <w:lvlJc w:val="left"/>
+      <w:pPr>
+        <w:ind w:left="5760" w:hanging="360"/>
+      </w:pPr>
+    </w:lvl>
+    <w:lvl w:ilvl="8" w:tplc="1809001B" w:tentative="1">
+      <w:start w:val="1"/>
+      <w:numFmt w:val="lowerRoman"/>
+      <w:lvlText w:val="%9."/>
+      <w:lvlJc w:val="right"/>
+      <w:pPr>
+        <w:ind w:left="6480" w:hanging="180"/>
+      </w:pPr>
+    </w:lvl>
+  </w:abstractNum>
+  <w:abstractNum w:abstractNumId="4" w15:restartNumberingAfterBreak="0">
     <w:nsid w:val="5EAC2E57"/>
     <w:multiLevelType w:val="hybridMultilevel"/>
     <w:tmpl w:val="54C2F066"/>
@@ -493,7 +999,7 @@
       </w:pPr>
     </w:lvl>
   </w:abstractNum>
-  <w:abstractNum w:abstractNumId="2" w15:restartNumberingAfterBreak="0">
+  <w:abstractNum w:abstractNumId="5" w15:restartNumberingAfterBreak="0">
     <w:nsid w:val="7A29451D"/>
     <w:multiLevelType w:val="hybridMultilevel"/>
     <w:tmpl w:val="CCC8BA62"/>
@@ -606,13 +1112,22 @@
     </w:lvl>
   </w:abstractNum>
   <w:num w:numId="1">
-    <w:abstractNumId w:val="1"/>
+    <w:abstractNumId w:val="4"/>
   </w:num>
   <w:num w:numId="2">
+    <w:abstractNumId w:val="2"/>
+  </w:num>
+  <w:num w:numId="3">
+    <w:abstractNumId w:val="5"/>
+  </w:num>
+  <w:num w:numId="4">
+    <w:abstractNumId w:val="3"/>
+  </w:num>
+  <w:num w:numId="5">
     <w:abstractNumId w:val="0"/>
   </w:num>
-  <w:num w:numId="3">
-    <w:abstractNumId w:val="2"/>
+  <w:num w:numId="6">
+    <w:abstractNumId w:val="1"/>
   </w:num>
 </w:numbering>
 </file>

</xml_diff>

<commit_message>
MS Word document with project description has been updated and filled. Will still need more updates
</commit_message>
<xml_diff>
--- a/Graph database based timetabling system.docx
+++ b/Graph database based timetabling system.docx
@@ -18,129 +18,56 @@
         <w:t>Graph database based timetabling system</w:t>
       </w:r>
     </w:p>
+    <w:p>
+      <w:r>
+        <w:t>Overview of project</w:t>
+      </w:r>
+      <w:r>
+        <w:t>:</w:t>
+      </w:r>
+    </w:p>
+    <w:p>
+      <w:r>
+        <w:t>This is a semester 2 project for Graph Theory module of year</w:t>
+      </w:r>
+      <w:r>
+        <w:t xml:space="preserve"> 3 Software development course. Aim of this project is to develop a prototype timetabling system for GMIT </w:t>
+      </w:r>
+      <w:r>
+        <w:t>like</w:t>
+      </w:r>
+      <w:r>
+        <w:t xml:space="preserve"> the one currently used.</w:t>
+      </w:r>
+      <w:r>
+        <w:t xml:space="preserve"> As this is a graph the</w:t>
+      </w:r>
+      <w:r>
+        <w:t>ory module the Neo4J</w:t>
+      </w:r>
+      <w:r>
+        <w:t xml:space="preserve"> database will be used to store the timetable data.</w:t>
+      </w:r>
+      <w:r>
+        <w:t xml:space="preserve"> </w:t>
+      </w:r>
+      <w:r>
+        <w:t xml:space="preserve">Neo4j stores data in nodes connected by relationships so the biggest immediate problem is deciding on what data </w:t>
+      </w:r>
+      <w:r>
+        <w:t>should</w:t>
+      </w:r>
+      <w:r>
+        <w:t xml:space="preserve"> go into nodes and what sort of relationships should there be between its units.</w:t>
+      </w:r>
+    </w:p>
     <w:p/>
     <w:p>
       <w:r>
-        <w:t>Index:</w:t>
-      </w:r>
-    </w:p>
-    <w:p>
-      <w:pPr>
-        <w:pStyle w:val="ListParagraph"/>
-        <w:numPr>
-          <w:ilvl w:val="0"/>
-          <w:numId w:val="1"/>
-        </w:numPr>
-      </w:pPr>
-      <w:r>
-        <w:t>Introduction;</w:t>
-      </w:r>
-    </w:p>
-    <w:p>
-      <w:pPr>
-        <w:pStyle w:val="ListParagraph"/>
-        <w:numPr>
-          <w:ilvl w:val="0"/>
-          <w:numId w:val="1"/>
-        </w:numPr>
-      </w:pPr>
-      <w:r>
-        <w:t>Data storage;</w:t>
-      </w:r>
-    </w:p>
-    <w:p>
-      <w:pPr>
-        <w:pStyle w:val="ListParagraph"/>
-        <w:numPr>
-          <w:ilvl w:val="0"/>
-          <w:numId w:val="1"/>
-        </w:numPr>
-      </w:pPr>
-      <w:r>
-        <w:t>Database design;</w:t>
-      </w:r>
-    </w:p>
-    <w:p>
-      <w:pPr>
-        <w:pStyle w:val="ListParagraph"/>
-        <w:numPr>
-          <w:ilvl w:val="0"/>
-          <w:numId w:val="1"/>
-        </w:numPr>
-      </w:pPr>
-      <w:r>
-        <w:t>Strategy for database;</w:t>
-      </w:r>
-    </w:p>
-    <w:p>
-      <w:pPr>
-        <w:pStyle w:val="ListParagraph"/>
-        <w:numPr>
-          <w:ilvl w:val="0"/>
-          <w:numId w:val="1"/>
-        </w:numPr>
-      </w:pPr>
-      <w:r>
-        <w:t>Implementation of database;</w:t>
-      </w:r>
-    </w:p>
-    <w:p>
-      <w:pPr>
-        <w:pStyle w:val="ListParagraph"/>
-        <w:numPr>
-          <w:ilvl w:val="0"/>
-          <w:numId w:val="1"/>
-        </w:numPr>
-      </w:pPr>
-      <w:r>
-        <w:t>Results and outcomes;</w:t>
-      </w:r>
-    </w:p>
-    <w:p/>
-    <w:p>
-      <w:r>
-        <w:t>Section 1:</w:t>
-      </w:r>
-    </w:p>
-    <w:p>
-      <w:r>
-        <w:t>This is a semester 2 project for Graph Theory module of year</w:t>
-      </w:r>
-      <w:r>
-        <w:t xml:space="preserve"> 3 Software development course. Aim of this project is to develop a prototype timetabling system for GMIT </w:t>
-      </w:r>
-      <w:r>
-        <w:t>like</w:t>
-      </w:r>
-      <w:r>
-        <w:t xml:space="preserve"> the one currently used.</w:t>
-      </w:r>
-      <w:r>
-        <w:t xml:space="preserve"> As this is a graph the</w:t>
-      </w:r>
-      <w:r>
-        <w:t>ory module the Neo4J</w:t>
-      </w:r>
-      <w:r>
-        <w:t xml:space="preserve"> database will be used to store the timetable data.</w:t>
-      </w:r>
-      <w:r>
-        <w:t xml:space="preserve"> </w:t>
-      </w:r>
-      <w:r>
-        <w:t xml:space="preserve">Neo4j stores data in nodes connected by relationships so the biggest immediate problem is deciding on what data </w:t>
-      </w:r>
-      <w:r>
-        <w:t>should</w:t>
-      </w:r>
-      <w:r>
-        <w:t xml:space="preserve"> go into nodes and what sort of relationships should there be between its units.</w:t>
-      </w:r>
-    </w:p>
-    <w:p/>
-    <w:p>
-      <w:r>
-        <w:t>Section 2:</w:t>
+        <w:t>Data to be stored in Database</w:t>
+      </w:r>
+      <w:r>
+        <w:t>:</w:t>
       </w:r>
     </w:p>
     <w:p>
@@ -231,14 +158,130 @@
       </w:r>
     </w:p>
     <w:p>
-      <w:r>
-        <w:t>Create (p:Programm</w:t>
-      </w:r>
-      <w:r>
-        <w:t>e{Name:"Software Dev"})</w:t>
-      </w:r>
-      <w:r>
-        <w:t>;</w:t>
+      <w:pPr>
+        <w:rPr>
+          <w:b/>
+        </w:rPr>
+      </w:pPr>
+      <w:r>
+        <w:rPr>
+          <w:b/>
+        </w:rPr>
+        <w:t xml:space="preserve">Create (p:Programme{Name:"Software Dev"}); </w:t>
+      </w:r>
+    </w:p>
+    <w:p>
+      <w:r>
+        <w:t>Cypher query to create a subject/module node:</w:t>
+      </w:r>
+    </w:p>
+    <w:p>
+      <w:pPr>
+        <w:rPr>
+          <w:b/>
+        </w:rPr>
+      </w:pPr>
+      <w:r>
+        <w:rPr>
+          <w:b/>
+        </w:rPr>
+        <w:t>Create (s:Subject{Name:"Graph Theory"});</w:t>
+      </w:r>
+    </w:p>
+    <w:p>
+      <w:r>
+        <w:t>Cypher query to create LabGroup node:</w:t>
+      </w:r>
+    </w:p>
+    <w:p>
+      <w:pPr>
+        <w:rPr>
+          <w:b/>
+        </w:rPr>
+      </w:pPr>
+      <w:r>
+        <w:rPr>
+          <w:b/>
+        </w:rPr>
+        <w:t>Create (l:LabGroup{Name:”Group X”});</w:t>
+      </w:r>
+    </w:p>
+    <w:p>
+      <w:r>
+        <w:t>Cypher query to create Room node:</w:t>
+      </w:r>
+    </w:p>
+    <w:p>
+      <w:pPr>
+        <w:rPr>
+          <w:b/>
+        </w:rPr>
+      </w:pPr>
+      <w:r>
+        <w:rPr>
+          <w:b/>
+        </w:rPr>
+        <w:t>Create (r:Room{Name:”Room X”});</w:t>
+      </w:r>
+    </w:p>
+    <w:p>
+      <w:r>
+        <w:t>Cypher query to create Timeslot node:</w:t>
+      </w:r>
+    </w:p>
+    <w:p>
+      <w:pPr>
+        <w:rPr>
+          <w:b/>
+        </w:rPr>
+      </w:pPr>
+      <w:r>
+        <w:rPr>
+          <w:b/>
+        </w:rPr>
+        <w:t>CREATE (t:Timeslot{Name:”Slot X”});</w:t>
+      </w:r>
+    </w:p>
+    <w:p>
+      <w:pPr>
+        <w:rPr>
+          <w:b/>
+        </w:rPr>
+      </w:pPr>
+    </w:p>
+    <w:p>
+      <w:r>
+        <w:t xml:space="preserve">For the needs of </w:t>
+      </w:r>
+      <w:r>
+        <w:t>prototype,</w:t>
+      </w:r>
+      <w:r>
+        <w:t xml:space="preserve"> I have created 1 Programme </w:t>
+      </w:r>
+      <w:r>
+        <w:t>node (</w:t>
+      </w:r>
+      <w:r>
+        <w:t xml:space="preserve">Software Dev), 2 Subject </w:t>
+      </w:r>
+      <w:r>
+        <w:t>nodes (</w:t>
+      </w:r>
+      <w:r>
+        <w:t xml:space="preserve">Graph Theory and Database Management), 3 LabGroup nodes (Group X, Group Y and Group Z), 3 Room </w:t>
+      </w:r>
+      <w:r>
+        <w:t>nodes (</w:t>
+      </w:r>
+      <w:r>
+        <w:t xml:space="preserve">Room X, Room Y, Room Z) and 4 Timeslot </w:t>
+      </w:r>
+      <w:r>
+        <w:t>nodes (</w:t>
+      </w:r>
+      <w:r>
+        <w:t>Slot W, Slot X, Slot Y and Slot Z).</w:t>
       </w:r>
       <w:r>
         <w:t xml:space="preserve"> </w:t>
@@ -246,97 +289,16 @@
     </w:p>
     <w:p>
       <w:r>
-        <w:t>Cypher query to create a subject/module node:</w:t>
-      </w:r>
-    </w:p>
-    <w:p>
-      <w:r>
-        <w:t>Create (s:Subject{Name:"Graph Theory"})</w:t>
-      </w:r>
-      <w:r>
-        <w:t>;</w:t>
-      </w:r>
-    </w:p>
-    <w:p>
-      <w:r>
-        <w:t>Cypher query to create LabGroup node:</w:t>
-      </w:r>
-    </w:p>
-    <w:p>
-      <w:r>
-        <w:t>Create (l:LabGroup{Name:”Group X”});</w:t>
-      </w:r>
-    </w:p>
-    <w:p>
-      <w:r>
-        <w:t>Cypher query to create Room node:</w:t>
-      </w:r>
-    </w:p>
-    <w:p>
-      <w:r>
-        <w:t>Create (r:Room{Name:”Room X”});</w:t>
-      </w:r>
-    </w:p>
+        <w:t>This makes it a total of 13 nodes in small scale prototype database.</w:t>
+      </w:r>
+    </w:p>
+    <w:p/>
     <w:p>
       <w:r>
         <w:lastRenderedPageBreak/>
-        <w:t>Cypher query to create Timeslot node:</w:t>
-      </w:r>
-    </w:p>
-    <w:p>
-      <w:r>
-        <w:t>CREATE (t:Timeslot{Name:”Slot X”});</w:t>
-      </w:r>
-    </w:p>
-    <w:p>
-      <w:r>
-        <w:t xml:space="preserve">For the needs of </w:t>
-      </w:r>
-      <w:r>
-        <w:t>prototype,</w:t>
-      </w:r>
-      <w:r>
-        <w:t xml:space="preserve"> I have created 1 Programme </w:t>
-      </w:r>
-      <w:r>
-        <w:t>node (</w:t>
-      </w:r>
-      <w:r>
-        <w:t xml:space="preserve">Software Dev), 2 Subject </w:t>
-      </w:r>
-      <w:r>
-        <w:t>nodes (</w:t>
-      </w:r>
-      <w:r>
-        <w:t xml:space="preserve">Graph Theory and Database Management), 3 LabGroup nodes (Group X, Group Y and Group Z), 3 Room </w:t>
-      </w:r>
-      <w:r>
-        <w:t>nodes (</w:t>
-      </w:r>
-      <w:r>
-        <w:t xml:space="preserve">Room X, Room Y, Room Z) and 4 Timeslot </w:t>
-      </w:r>
-      <w:r>
-        <w:t>nodes (</w:t>
-      </w:r>
-      <w:r>
-        <w:t>Slot W, Slot X, Slot Y and Slot Z).</w:t>
-      </w:r>
-      <w:r>
-        <w:t xml:space="preserve"> </w:t>
-      </w:r>
-    </w:p>
-    <w:p>
-      <w:r>
-        <w:t>This makes it a total of 13 nodes in small scale prototype database.</w:t>
-      </w:r>
-    </w:p>
-    <w:p>
-      <w:r>
-        <w:t>Section 3:</w:t>
-      </w:r>
-    </w:p>
-    <w:p/>
+        <w:t>Database structure:</w:t>
+      </w:r>
+    </w:p>
     <w:p>
       <w:r>
         <w:t>For the design of the database and how the layout of it should look like I decided to try and follow the logical flow of hierarchy.</w:t>
@@ -483,12 +445,247 @@
       <w:r>
         <w:t>As such, these are the names for Relationships between the nodes in prototype database.</w:t>
       </w:r>
-      <w:bookmarkStart w:id="0" w:name="_GoBack"/>
-      <w:bookmarkEnd w:id="0"/>
-    </w:p>
-    <w:p>
-      <w:r>
-        <w:t>Also, part of database design and relations coming out of my approach to it are the several rules for timetable:</w:t>
+    </w:p>
+    <w:p>
+      <w:r>
+        <w:t>Cypher queries used to create above relationships:</w:t>
+      </w:r>
+    </w:p>
+    <w:p>
+      <w:pPr>
+        <w:pStyle w:val="ListParagraph"/>
+        <w:numPr>
+          <w:ilvl w:val="0"/>
+          <w:numId w:val="7"/>
+        </w:numPr>
+        <w:rPr>
+          <w:b/>
+        </w:rPr>
+      </w:pPr>
+      <w:r>
+        <w:rPr>
+          <w:b/>
+        </w:rPr>
+        <w:t>Match</w:t>
+      </w:r>
+      <w:r>
+        <w:rPr>
+          <w:b/>
+        </w:rPr>
+        <w:t xml:space="preserve"> </w:t>
+      </w:r>
+      <w:r>
+        <w:rPr>
+          <w:b/>
+        </w:rPr>
+        <w:t xml:space="preserve">(p:Programme{Name:"Software Dev"}), (s:Subject{Name:"Database Mgmt"}), </w:t>
+      </w:r>
+      <w:r>
+        <w:rPr>
+          <w:b/>
+        </w:rPr>
+        <w:t>(s</w:t>
+      </w:r>
+      <w:r>
+        <w:rPr>
+          <w:b/>
+        </w:rPr>
+        <w:t>2:Subject{Name:"Graph Theory</w:t>
+      </w:r>
+      <w:r>
+        <w:rPr>
+          <w:b/>
+        </w:rPr>
+        <w:t>"})</w:t>
+      </w:r>
+      <w:r>
+        <w:rPr>
+          <w:b/>
+        </w:rPr>
+        <w:t xml:space="preserve"> create (p)-[r:Contains]-&gt;(s), </w:t>
+      </w:r>
+      <w:r>
+        <w:rPr>
+          <w:b/>
+        </w:rPr>
+        <w:t>(p)-[r:Contains]-&gt;(s</w:t>
+      </w:r>
+      <w:r>
+        <w:rPr>
+          <w:b/>
+        </w:rPr>
+        <w:t>2</w:t>
+      </w:r>
+      <w:r>
+        <w:rPr>
+          <w:b/>
+        </w:rPr>
+        <w:t xml:space="preserve">) </w:t>
+      </w:r>
+      <w:r>
+        <w:rPr>
+          <w:b/>
+        </w:rPr>
+        <w:t xml:space="preserve"> return p, s, s2;</w:t>
+      </w:r>
+    </w:p>
+    <w:p>
+      <w:pPr>
+        <w:pStyle w:val="ListParagraph"/>
+        <w:numPr>
+          <w:ilvl w:val="0"/>
+          <w:numId w:val="7"/>
+        </w:numPr>
+        <w:rPr>
+          <w:b/>
+        </w:rPr>
+      </w:pPr>
+      <w:r>
+        <w:t xml:space="preserve">Following query is for single relationship only. Other relationships of this type were created </w:t>
+      </w:r>
+      <w:r>
+        <w:t>by changing</w:t>
+      </w:r>
+      <w:r>
+        <w:t xml:space="preserve"> LabGroup name accordingly. </w:t>
+      </w:r>
+      <w:r>
+        <w:rPr>
+          <w:b/>
+        </w:rPr>
+        <w:t>Match (s:Subject{Name:"Graph Theory"}), (l:LabGroup{Name:"Group X"}) create (s)-[r:Tought_To]-&gt;(l);</w:t>
+      </w:r>
+      <w:r>
+        <w:rPr>
+          <w:b/>
+        </w:rPr>
+        <w:t xml:space="preserve"> </w:t>
+      </w:r>
+    </w:p>
+    <w:p>
+      <w:pPr>
+        <w:pStyle w:val="ListParagraph"/>
+        <w:rPr>
+          <w:b/>
+        </w:rPr>
+      </w:pPr>
+      <w:r>
+        <w:t>For Database Management to LabGroup relationships</w:t>
+      </w:r>
+      <w:r>
+        <w:t xml:space="preserve"> I created all relationships </w:t>
+      </w:r>
+      <w:r>
+        <w:t>in single query:</w:t>
+      </w:r>
+    </w:p>
+    <w:p>
+      <w:pPr>
+        <w:pStyle w:val="ListParagraph"/>
+        <w:rPr>
+          <w:b/>
+        </w:rPr>
+      </w:pPr>
+      <w:r>
+        <w:t xml:space="preserve"> </w:t>
+      </w:r>
+      <w:r>
+        <w:rPr>
+          <w:b/>
+        </w:rPr>
+        <w:t>Match (s:Subject{Name:"Database Mgmt"}),(la:LabGroup{Name:"Group X"}),(lb:LabGroup{Name:"Group Y"}), (lc:LabGrou</w:t>
+      </w:r>
+      <w:r>
+        <w:rPr>
+          <w:b/>
+        </w:rPr>
+        <w:t>p{Name:"Group Z"}) create (s)-[</w:t>
+      </w:r>
+      <w:r>
+        <w:rPr>
+          <w:b/>
+        </w:rPr>
+        <w:t>:Tought_To]-&gt;</w:t>
+      </w:r>
+      <w:r>
+        <w:rPr>
+          <w:b/>
+        </w:rPr>
+        <w:t>(la), (s)-[:Tought_To]-&gt;(lb), (s)-[</w:t>
+      </w:r>
+      <w:r>
+        <w:rPr>
+          <w:b/>
+        </w:rPr>
+        <w:t>:Tought_To]-&gt;(lc);</w:t>
+      </w:r>
+    </w:p>
+    <w:p>
+      <w:pPr>
+        <w:pStyle w:val="ListParagraph"/>
+        <w:numPr>
+          <w:ilvl w:val="0"/>
+          <w:numId w:val="7"/>
+        </w:numPr>
+        <w:rPr>
+          <w:b/>
+        </w:rPr>
+      </w:pPr>
+      <w:r>
+        <w:t xml:space="preserve">Single example of creating relationship between LabGroup X and all the rooms this group studies in: </w:t>
+      </w:r>
+      <w:r>
+        <w:rPr>
+          <w:b/>
+        </w:rPr>
+        <w:t>Match (l:LabGroup{Name:"Group X"}), (r:Room) create (l)-[rel:In]-&gt;(r)</w:t>
+      </w:r>
+      <w:r>
+        <w:rPr>
+          <w:b/>
+        </w:rPr>
+        <w:t xml:space="preserve">; </w:t>
+      </w:r>
+      <w:r>
+        <w:t xml:space="preserve"> Other group to room relationships were created in same way.</w:t>
+      </w:r>
+    </w:p>
+    <w:p>
+      <w:pPr>
+        <w:pStyle w:val="ListParagraph"/>
+        <w:numPr>
+          <w:ilvl w:val="0"/>
+          <w:numId w:val="7"/>
+        </w:numPr>
+        <w:rPr>
+          <w:b/>
+        </w:rPr>
+      </w:pPr>
+      <w:r>
+        <w:t xml:space="preserve">Single example of relationship creation between multiple timeslots that room can be assigned to and a single room: </w:t>
+      </w:r>
+      <w:r>
+        <w:rPr>
+          <w:b/>
+        </w:rPr>
+        <w:t>Match (r:Room{Name:"Room X"}), (t:Timeslot) create (r)-[rel:At]-&gt;(t);</w:t>
+      </w:r>
+    </w:p>
+    <w:p>
+      <w:r>
+        <w:t>Also, part of database design and relations</w:t>
+      </w:r>
+      <w:r>
+        <w:t>hips</w:t>
+      </w:r>
+      <w:r>
+        <w:t xml:space="preserve"> coming out of my approach to it</w:t>
+      </w:r>
+      <w:r>
+        <w:t xml:space="preserve"> there</w:t>
+      </w:r>
+      <w:r>
+        <w:t xml:space="preserve"> are the several rules for timetable:</w:t>
       </w:r>
     </w:p>
     <w:p>
@@ -529,17 +726,156 @@
     </w:p>
     <w:p>
       <w:r>
-        <w:t>Section 4:</w:t>
-      </w:r>
-    </w:p>
-    <w:p>
-      <w:r>
-        <w:t>Section 5:</w:t>
-      </w:r>
-    </w:p>
-    <w:p>
-      <w:r>
-        <w:t>Section 6:</w:t>
+        <w:t>Outcome of my approach:</w:t>
+      </w:r>
+    </w:p>
+    <w:p>
+      <w:r>
+        <w:t>Once implemented, the database has main l</w:t>
+      </w:r>
+      <w:r>
+        <w:t>ogical relationships in place for</w:t>
+      </w:r>
+      <w:r>
+        <w:t xml:space="preserve"> </w:t>
+      </w:r>
+      <w:r>
+        <w:t>easy</w:t>
+      </w:r>
+      <w:r>
+        <w:t xml:space="preserve"> track</w:t>
+      </w:r>
+      <w:r>
+        <w:t>ing of</w:t>
+      </w:r>
+      <w:bookmarkStart w:id="0" w:name="_GoBack"/>
+      <w:bookmarkEnd w:id="0"/>
+      <w:r>
+        <w:t xml:space="preserve"> what subject is being taught to which group in what room at the given timeslot. My target was to make the timetable easy to navigate and understand.</w:t>
+      </w:r>
+    </w:p>
+    <w:p>
+      <w:r>
+        <w:lastRenderedPageBreak/>
+        <w:t>Final prototype of the database looks like this:</w:t>
+      </w:r>
+    </w:p>
+    <w:p>
+      <w:r>
+        <w:rPr>
+          <w:noProof/>
+          <w:lang w:eastAsia="en-IE"/>
+        </w:rPr>
+        <w:drawing>
+          <wp:inline distT="0" distB="0" distL="0" distR="0">
+            <wp:extent cx="5731510" cy="3685540"/>
+            <wp:effectExtent l="0" t="0" r="2540" b="0"/>
+            <wp:docPr id="1" name="Picture 1"/>
+            <wp:cNvGraphicFramePr>
+              <a:graphicFrameLocks xmlns:a="http://schemas.openxmlformats.org/drawingml/2006/main" noChangeAspect="1"/>
+            </wp:cNvGraphicFramePr>
+            <a:graphic xmlns:a="http://schemas.openxmlformats.org/drawingml/2006/main">
+              <a:graphicData uri="http://schemas.openxmlformats.org/drawingml/2006/picture">
+                <pic:pic xmlns:pic="http://schemas.openxmlformats.org/drawingml/2006/picture">
+                  <pic:nvPicPr>
+                    <pic:cNvPr id="1" name="Final prototype.png"/>
+                    <pic:cNvPicPr/>
+                  </pic:nvPicPr>
+                  <pic:blipFill>
+                    <a:blip r:embed="rId5">
+                      <a:extLst>
+                        <a:ext uri="{28A0092B-C50C-407E-A947-70E740481C1C}">
+                          <a14:useLocalDpi xmlns:a14="http://schemas.microsoft.com/office/drawing/2010/main" val="0"/>
+                        </a:ext>
+                      </a:extLst>
+                    </a:blip>
+                    <a:stretch>
+                      <a:fillRect/>
+                    </a:stretch>
+                  </pic:blipFill>
+                  <pic:spPr>
+                    <a:xfrm>
+                      <a:off x="0" y="0"/>
+                      <a:ext cx="5731510" cy="3685540"/>
+                    </a:xfrm>
+                    <a:prstGeom prst="rect">
+                      <a:avLst/>
+                    </a:prstGeom>
+                  </pic:spPr>
+                </pic:pic>
+              </a:graphicData>
+            </a:graphic>
+          </wp:inline>
+        </w:drawing>
+      </w:r>
+    </w:p>
+    <w:p/>
+    <w:p>
+      <w:r>
+        <w:t xml:space="preserve">Observations and </w:t>
+      </w:r>
+      <w:r>
+        <w:t>probable development beyond prototype stage:</w:t>
+      </w:r>
+    </w:p>
+    <w:p>
+      <w:pPr>
+        <w:pStyle w:val="ListParagraph"/>
+        <w:numPr>
+          <w:ilvl w:val="0"/>
+          <w:numId w:val="8"/>
+        </w:numPr>
+      </w:pPr>
+      <w:r>
+        <w:t>Restrictions are needed for the relationships. Once room has been assigned to timeslot for a specific group, there should be no way for other group to book same room on same timeslot.</w:t>
+      </w:r>
+    </w:p>
+    <w:p>
+      <w:pPr>
+        <w:pStyle w:val="ListParagraph"/>
+        <w:numPr>
+          <w:ilvl w:val="0"/>
+          <w:numId w:val="8"/>
+        </w:numPr>
+      </w:pPr>
+      <w:r>
+        <w:t>Programme unique lab group ID’s should be introduced once timetable moves beyond single programme. This is due to fact that different programmes have different number of groups (due to difference in student numbers studying given course).</w:t>
+      </w:r>
+    </w:p>
+    <w:p>
+      <w:pPr>
+        <w:pStyle w:val="ListParagraph"/>
+        <w:numPr>
+          <w:ilvl w:val="0"/>
+          <w:numId w:val="8"/>
+        </w:numPr>
+      </w:pPr>
+      <w:r>
+        <w:t xml:space="preserve">Some subjects are taught in multiple programmes at the same time. This could mean introducing </w:t>
+      </w:r>
+      <w:r>
+        <w:t>unique</w:t>
+      </w:r>
+      <w:r>
+        <w:t xml:space="preserve"> ID for subjects as well.</w:t>
+      </w:r>
+    </w:p>
+    <w:p>
+      <w:pPr>
+        <w:pStyle w:val="ListParagraph"/>
+        <w:numPr>
+          <w:ilvl w:val="0"/>
+          <w:numId w:val="8"/>
+        </w:numPr>
+      </w:pPr>
+      <w:r>
+        <w:t>For added logic once programmes from different schools</w:t>
+      </w:r>
+      <w:r>
+        <w:t xml:space="preserve"> (like science, engineering or arts)</w:t>
+      </w:r>
+      <w:r>
+        <w:t xml:space="preserve"> are added the supervising departments can be added as nodes above programme nodes. Possible relationship between department and programme nodes can be “Supervises” as departments usually supervise programmes that are being taught in their respective schools in college.</w:t>
       </w:r>
     </w:p>
     <w:sectPr>
@@ -555,6 +891,95 @@
 <file path=word/numbering.xml><?xml version="1.0" encoding="utf-8"?>
 <w:numbering xmlns:wpc="http://schemas.microsoft.com/office/word/2010/wordprocessingCanvas" xmlns:cx="http://schemas.microsoft.com/office/drawing/2014/chartex" xmlns:cx1="http://schemas.microsoft.com/office/drawing/2015/9/8/chartex" xmlns:cx2="http://schemas.microsoft.com/office/drawing/2015/10/21/chartex" xmlns:cx3="http://schemas.microsoft.com/office/drawing/2016/5/9/chartex" xmlns:cx4="http://schemas.microsoft.com/office/drawing/2016/5/10/chartex" xmlns:cx5="http://schemas.microsoft.com/office/drawing/2016/5/11/chartex" xmlns:mc="http://schemas.openxmlformats.org/markup-compatibility/2006" xmlns:o="urn:schemas-microsoft-com:office:office" xmlns:r="http://schemas.openxmlformats.org/officeDocument/2006/relationships" xmlns:m="http://schemas.openxmlformats.org/officeDocument/2006/math" xmlns:v="urn:schemas-microsoft-com:vml" xmlns:wp14="http://schemas.microsoft.com/office/word/2010/wordprocessingDrawing" xmlns:wp="http://schemas.openxmlformats.org/drawingml/2006/wordprocessingDrawing" xmlns:w10="urn:schemas-microsoft-com:office:word" xmlns:w="http://schemas.openxmlformats.org/wordprocessingml/2006/main" xmlns:w14="http://schemas.microsoft.com/office/word/2010/wordml" xmlns:w15="http://schemas.microsoft.com/office/word/2012/wordml" xmlns:w16se="http://schemas.microsoft.com/office/word/2015/wordml/symex" xmlns:wpg="http://schemas.microsoft.com/office/word/2010/wordprocessingGroup" xmlns:wpi="http://schemas.microsoft.com/office/word/2010/wordprocessingInk" xmlns:wne="http://schemas.microsoft.com/office/word/2006/wordml" xmlns:wps="http://schemas.microsoft.com/office/word/2010/wordprocessingShape" mc:Ignorable="w14 w15 w16se wp14">
   <w:abstractNum w:abstractNumId="0" w15:restartNumberingAfterBreak="0">
+    <w:nsid w:val="178E5BCE"/>
+    <w:multiLevelType w:val="hybridMultilevel"/>
+    <w:tmpl w:val="63E82A1C"/>
+    <w:lvl w:ilvl="0" w:tplc="1809000F">
+      <w:start w:val="1"/>
+      <w:numFmt w:val="decimal"/>
+      <w:lvlText w:val="%1."/>
+      <w:lvlJc w:val="left"/>
+      <w:pPr>
+        <w:ind w:left="720" w:hanging="360"/>
+      </w:pPr>
+      <w:rPr>
+        <w:rFonts w:hint="default"/>
+      </w:rPr>
+    </w:lvl>
+    <w:lvl w:ilvl="1" w:tplc="18090019" w:tentative="1">
+      <w:start w:val="1"/>
+      <w:numFmt w:val="lowerLetter"/>
+      <w:lvlText w:val="%2."/>
+      <w:lvlJc w:val="left"/>
+      <w:pPr>
+        <w:ind w:left="1440" w:hanging="360"/>
+      </w:pPr>
+    </w:lvl>
+    <w:lvl w:ilvl="2" w:tplc="1809001B" w:tentative="1">
+      <w:start w:val="1"/>
+      <w:numFmt w:val="lowerRoman"/>
+      <w:lvlText w:val="%3."/>
+      <w:lvlJc w:val="right"/>
+      <w:pPr>
+        <w:ind w:left="2160" w:hanging="180"/>
+      </w:pPr>
+    </w:lvl>
+    <w:lvl w:ilvl="3" w:tplc="1809000F" w:tentative="1">
+      <w:start w:val="1"/>
+      <w:numFmt w:val="decimal"/>
+      <w:lvlText w:val="%4."/>
+      <w:lvlJc w:val="left"/>
+      <w:pPr>
+        <w:ind w:left="2880" w:hanging="360"/>
+      </w:pPr>
+    </w:lvl>
+    <w:lvl w:ilvl="4" w:tplc="18090019" w:tentative="1">
+      <w:start w:val="1"/>
+      <w:numFmt w:val="lowerLetter"/>
+      <w:lvlText w:val="%5."/>
+      <w:lvlJc w:val="left"/>
+      <w:pPr>
+        <w:ind w:left="3600" w:hanging="360"/>
+      </w:pPr>
+    </w:lvl>
+    <w:lvl w:ilvl="5" w:tplc="1809001B" w:tentative="1">
+      <w:start w:val="1"/>
+      <w:numFmt w:val="lowerRoman"/>
+      <w:lvlText w:val="%6."/>
+      <w:lvlJc w:val="right"/>
+      <w:pPr>
+        <w:ind w:left="4320" w:hanging="180"/>
+      </w:pPr>
+    </w:lvl>
+    <w:lvl w:ilvl="6" w:tplc="1809000F" w:tentative="1">
+      <w:start w:val="1"/>
+      <w:numFmt w:val="decimal"/>
+      <w:lvlText w:val="%7."/>
+      <w:lvlJc w:val="left"/>
+      <w:pPr>
+        <w:ind w:left="5040" w:hanging="360"/>
+      </w:pPr>
+    </w:lvl>
+    <w:lvl w:ilvl="7" w:tplc="18090019" w:tentative="1">
+      <w:start w:val="1"/>
+      <w:numFmt w:val="lowerLetter"/>
+      <w:lvlText w:val="%8."/>
+      <w:lvlJc w:val="left"/>
+      <w:pPr>
+        <w:ind w:left="5760" w:hanging="360"/>
+      </w:pPr>
+    </w:lvl>
+    <w:lvl w:ilvl="8" w:tplc="1809001B" w:tentative="1">
+      <w:start w:val="1"/>
+      <w:numFmt w:val="lowerRoman"/>
+      <w:lvlText w:val="%9."/>
+      <w:lvlJc w:val="right"/>
+      <w:pPr>
+        <w:ind w:left="6480" w:hanging="180"/>
+      </w:pPr>
+    </w:lvl>
+  </w:abstractNum>
+  <w:abstractNum w:abstractNumId="1" w15:restartNumberingAfterBreak="0">
     <w:nsid w:val="188B4355"/>
     <w:multiLevelType w:val="hybridMultilevel"/>
     <w:tmpl w:val="442E09DC"/>
@@ -643,7 +1068,120 @@
       </w:pPr>
     </w:lvl>
   </w:abstractNum>
-  <w:abstractNum w:abstractNumId="1" w15:restartNumberingAfterBreak="0">
+  <w:abstractNum w:abstractNumId="2" w15:restartNumberingAfterBreak="0">
+    <w:nsid w:val="19B02221"/>
+    <w:multiLevelType w:val="hybridMultilevel"/>
+    <w:tmpl w:val="EE62BD9A"/>
+    <w:lvl w:ilvl="0" w:tplc="30D24E1C">
+      <w:start w:val="1"/>
+      <w:numFmt w:val="bullet"/>
+      <w:lvlText w:val="-"/>
+      <w:lvlJc w:val="left"/>
+      <w:pPr>
+        <w:ind w:left="405" w:hanging="360"/>
+      </w:pPr>
+      <w:rPr>
+        <w:rFonts w:ascii="Calibri" w:eastAsiaTheme="minorHAnsi" w:hAnsi="Calibri" w:cs="Calibri" w:hint="default"/>
+      </w:rPr>
+    </w:lvl>
+    <w:lvl w:ilvl="1" w:tplc="18090003" w:tentative="1">
+      <w:start w:val="1"/>
+      <w:numFmt w:val="bullet"/>
+      <w:lvlText w:val="o"/>
+      <w:lvlJc w:val="left"/>
+      <w:pPr>
+        <w:ind w:left="1125" w:hanging="360"/>
+      </w:pPr>
+      <w:rPr>
+        <w:rFonts w:ascii="Courier New" w:hAnsi="Courier New" w:cs="Courier New" w:hint="default"/>
+      </w:rPr>
+    </w:lvl>
+    <w:lvl w:ilvl="2" w:tplc="18090005" w:tentative="1">
+      <w:start w:val="1"/>
+      <w:numFmt w:val="bullet"/>
+      <w:lvlText w:val=""/>
+      <w:lvlJc w:val="left"/>
+      <w:pPr>
+        <w:ind w:left="1845" w:hanging="360"/>
+      </w:pPr>
+      <w:rPr>
+        <w:rFonts w:ascii="Wingdings" w:hAnsi="Wingdings" w:hint="default"/>
+      </w:rPr>
+    </w:lvl>
+    <w:lvl w:ilvl="3" w:tplc="18090001" w:tentative="1">
+      <w:start w:val="1"/>
+      <w:numFmt w:val="bullet"/>
+      <w:lvlText w:val=""/>
+      <w:lvlJc w:val="left"/>
+      <w:pPr>
+        <w:ind w:left="2565" w:hanging="360"/>
+      </w:pPr>
+      <w:rPr>
+        <w:rFonts w:ascii="Symbol" w:hAnsi="Symbol" w:hint="default"/>
+      </w:rPr>
+    </w:lvl>
+    <w:lvl w:ilvl="4" w:tplc="18090003" w:tentative="1">
+      <w:start w:val="1"/>
+      <w:numFmt w:val="bullet"/>
+      <w:lvlText w:val="o"/>
+      <w:lvlJc w:val="left"/>
+      <w:pPr>
+        <w:ind w:left="3285" w:hanging="360"/>
+      </w:pPr>
+      <w:rPr>
+        <w:rFonts w:ascii="Courier New" w:hAnsi="Courier New" w:cs="Courier New" w:hint="default"/>
+      </w:rPr>
+    </w:lvl>
+    <w:lvl w:ilvl="5" w:tplc="18090005" w:tentative="1">
+      <w:start w:val="1"/>
+      <w:numFmt w:val="bullet"/>
+      <w:lvlText w:val=""/>
+      <w:lvlJc w:val="left"/>
+      <w:pPr>
+        <w:ind w:left="4005" w:hanging="360"/>
+      </w:pPr>
+      <w:rPr>
+        <w:rFonts w:ascii="Wingdings" w:hAnsi="Wingdings" w:hint="default"/>
+      </w:rPr>
+    </w:lvl>
+    <w:lvl w:ilvl="6" w:tplc="18090001" w:tentative="1">
+      <w:start w:val="1"/>
+      <w:numFmt w:val="bullet"/>
+      <w:lvlText w:val=""/>
+      <w:lvlJc w:val="left"/>
+      <w:pPr>
+        <w:ind w:left="4725" w:hanging="360"/>
+      </w:pPr>
+      <w:rPr>
+        <w:rFonts w:ascii="Symbol" w:hAnsi="Symbol" w:hint="default"/>
+      </w:rPr>
+    </w:lvl>
+    <w:lvl w:ilvl="7" w:tplc="18090003" w:tentative="1">
+      <w:start w:val="1"/>
+      <w:numFmt w:val="bullet"/>
+      <w:lvlText w:val="o"/>
+      <w:lvlJc w:val="left"/>
+      <w:pPr>
+        <w:ind w:left="5445" w:hanging="360"/>
+      </w:pPr>
+      <w:rPr>
+        <w:rFonts w:ascii="Courier New" w:hAnsi="Courier New" w:cs="Courier New" w:hint="default"/>
+      </w:rPr>
+    </w:lvl>
+    <w:lvl w:ilvl="8" w:tplc="18090005" w:tentative="1">
+      <w:start w:val="1"/>
+      <w:numFmt w:val="bullet"/>
+      <w:lvlText w:val=""/>
+      <w:lvlJc w:val="left"/>
+      <w:pPr>
+        <w:ind w:left="6165" w:hanging="360"/>
+      </w:pPr>
+      <w:rPr>
+        <w:rFonts w:ascii="Wingdings" w:hAnsi="Wingdings" w:hint="default"/>
+      </w:rPr>
+    </w:lvl>
+  </w:abstractNum>
+  <w:abstractNum w:abstractNumId="3" w15:restartNumberingAfterBreak="0">
     <w:nsid w:val="4ABF50B3"/>
     <w:multiLevelType w:val="hybridMultilevel"/>
     <w:tmpl w:val="670E1FCC"/>
@@ -732,7 +1270,7 @@
       </w:pPr>
     </w:lvl>
   </w:abstractNum>
-  <w:abstractNum w:abstractNumId="2" w15:restartNumberingAfterBreak="0">
+  <w:abstractNum w:abstractNumId="4" w15:restartNumberingAfterBreak="0">
     <w:nsid w:val="4E2E04F6"/>
     <w:multiLevelType w:val="hybridMultilevel"/>
     <w:tmpl w:val="65029C06"/>
@@ -821,7 +1359,7 @@
       </w:pPr>
     </w:lvl>
   </w:abstractNum>
-  <w:abstractNum w:abstractNumId="3" w15:restartNumberingAfterBreak="0">
+  <w:abstractNum w:abstractNumId="5" w15:restartNumberingAfterBreak="0">
     <w:nsid w:val="5D9A2C51"/>
     <w:multiLevelType w:val="hybridMultilevel"/>
     <w:tmpl w:val="0BC848E4"/>
@@ -910,7 +1448,7 @@
       </w:pPr>
     </w:lvl>
   </w:abstractNum>
-  <w:abstractNum w:abstractNumId="4" w15:restartNumberingAfterBreak="0">
+  <w:abstractNum w:abstractNumId="6" w15:restartNumberingAfterBreak="0">
     <w:nsid w:val="5EAC2E57"/>
     <w:multiLevelType w:val="hybridMultilevel"/>
     <w:tmpl w:val="54C2F066"/>
@@ -999,7 +1537,7 @@
       </w:pPr>
     </w:lvl>
   </w:abstractNum>
-  <w:abstractNum w:abstractNumId="5" w15:restartNumberingAfterBreak="0">
+  <w:abstractNum w:abstractNumId="7" w15:restartNumberingAfterBreak="0">
     <w:nsid w:val="7A29451D"/>
     <w:multiLevelType w:val="hybridMultilevel"/>
     <w:tmpl w:val="CCC8BA62"/>
@@ -1112,22 +1650,28 @@
     </w:lvl>
   </w:abstractNum>
   <w:num w:numId="1">
+    <w:abstractNumId w:val="6"/>
+  </w:num>
+  <w:num w:numId="2">
     <w:abstractNumId w:val="4"/>
   </w:num>
-  <w:num w:numId="2">
-    <w:abstractNumId w:val="2"/>
+  <w:num w:numId="3">
+    <w:abstractNumId w:val="7"/>
   </w:num>
-  <w:num w:numId="3">
+  <w:num w:numId="4">
     <w:abstractNumId w:val="5"/>
   </w:num>
-  <w:num w:numId="4">
+  <w:num w:numId="5">
+    <w:abstractNumId w:val="1"/>
+  </w:num>
+  <w:num w:numId="6">
     <w:abstractNumId w:val="3"/>
   </w:num>
-  <w:num w:numId="5">
+  <w:num w:numId="7">
     <w:abstractNumId w:val="0"/>
   </w:num>
-  <w:num w:numId="6">
-    <w:abstractNumId w:val="1"/>
+  <w:num w:numId="8">
+    <w:abstractNumId w:val="2"/>
   </w:num>
 </w:numbering>
 </file>

</xml_diff>

<commit_message>
Added database installation and run guide. Added advantages and disadvantages list for use case of Neo4J
</commit_message>
<xml_diff>
--- a/Graph database based timetabling system.docx
+++ b/Graph database based timetabling system.docx
@@ -19,10 +19,21 @@
       </w:r>
     </w:p>
     <w:p>
-      <w:r>
+      <w:pPr>
+        <w:rPr>
+          <w:b/>
+        </w:rPr>
+      </w:pPr>
+      <w:r>
+        <w:rPr>
+          <w:b/>
+        </w:rPr>
         <w:t>Overview of project</w:t>
       </w:r>
       <w:r>
+        <w:rPr>
+          <w:b/>
+        </w:rPr>
         <w:t>:</w:t>
       </w:r>
     </w:p>
@@ -43,7 +54,10 @@
         <w:t xml:space="preserve"> As this is a graph the</w:t>
       </w:r>
       <w:r>
-        <w:t>ory module the Neo4J</w:t>
+        <w:t>ory module,</w:t>
+      </w:r>
+      <w:r>
+        <w:t xml:space="preserve"> Neo4J</w:t>
       </w:r>
       <w:r>
         <w:t xml:space="preserve"> database will be used to store the timetable data.</w:t>
@@ -52,21 +66,226 @@
         <w:t xml:space="preserve"> </w:t>
       </w:r>
       <w:r>
-        <w:t xml:space="preserve">Neo4j stores data in nodes connected by relationships so the biggest immediate problem is deciding on what data </w:t>
-      </w:r>
-      <w:r>
-        <w:t>should</w:t>
-      </w:r>
-      <w:r>
-        <w:t xml:space="preserve"> go into nodes and what sort of relationships should there be between its units.</w:t>
+        <w:t xml:space="preserve">As requirement was for the prototype timetable I have decided to make a </w:t>
+      </w:r>
+      <w:r>
+        <w:t>small-scale</w:t>
+      </w:r>
+      <w:r>
+        <w:t xml:space="preserve"> timetable loosely based on my 3</w:t>
+      </w:r>
+      <w:r>
+        <w:rPr>
+          <w:vertAlign w:val="superscript"/>
+        </w:rPr>
+        <w:t>rd</w:t>
+      </w:r>
+      <w:r>
+        <w:t xml:space="preserve"> year software development course. As such</w:t>
+      </w:r>
+      <w:r>
+        <w:t>,</w:t>
+      </w:r>
+      <w:r>
+        <w:t xml:space="preserve"> lab group count, programme name and subjects present are same as in real timetable for my course.</w:t>
+      </w:r>
+      <w:r>
+        <w:t xml:space="preserve"> I use small scale prototype as Neo4J is very scalable and as such a small prototype can accurately represent</w:t>
+      </w:r>
+      <w:r>
+        <w:t xml:space="preserve"> potential of</w:t>
+      </w:r>
+      <w:r>
+        <w:t xml:space="preserve"> the possible future timetabling system.</w:t>
       </w:r>
     </w:p>
     <w:p/>
     <w:p>
-      <w:r>
+      <w:pPr>
+        <w:rPr>
+          <w:b/>
+        </w:rPr>
+      </w:pPr>
+      <w:r>
+        <w:rPr>
+          <w:b/>
+        </w:rPr>
+        <w:t>Database used:</w:t>
+      </w:r>
+    </w:p>
+    <w:p>
+      <w:r>
+        <w:t>Neo4J is going to be used for the storage of data for this project. It is a graph based database which stores data in nodes, connected by relationships between them thus the database itself is very intuitive to implement. Neo4J uses Cypher query language for its queries.</w:t>
+      </w:r>
+    </w:p>
+    <w:p>
+      <w:r>
+        <w:t>Neo4J can be downloaded for free from:</w:t>
+      </w:r>
+    </w:p>
+    <w:p>
+      <w:hyperlink r:id="rId5" w:history="1">
+        <w:r>
+          <w:rPr>
+            <w:rStyle w:val="Hyperlink"/>
+          </w:rPr>
+          <w:t>https://neo4j.com/download/</w:t>
+        </w:r>
+      </w:hyperlink>
+    </w:p>
+    <w:p>
+      <w:r>
+        <w:t xml:space="preserve">Once downloaded use the provided installer to install Neo4J on the local device. Once installed and started database can be accessed from Web interface on a URL: </w:t>
+      </w:r>
+      <w:r>
+        <w:fldChar w:fldCharType="begin"/>
+      </w:r>
+      <w:r>
+        <w:instrText xml:space="preserve"> HYPERLINK "http://localhost:7474" </w:instrText>
+      </w:r>
+      <w:r>
+        <w:fldChar w:fldCharType="separate"/>
+      </w:r>
+      <w:r>
+        <w:rPr>
+          <w:rStyle w:val="Hyperlink"/>
+        </w:rPr>
+        <w:t>http://localhost:7474</w:t>
+      </w:r>
+      <w:r>
+        <w:fldChar w:fldCharType="end"/>
+      </w:r>
+      <w:bookmarkStart w:id="0" w:name="_GoBack"/>
+      <w:bookmarkEnd w:id="0"/>
+    </w:p>
+    <w:p>
+      <w:r>
+        <w:t>A</w:t>
+      </w:r>
+      <w:r>
+        <w:t>dvantages of using Neo</w:t>
+      </w:r>
+      <w:r>
+        <w:t>4J</w:t>
+      </w:r>
+      <w:r>
+        <w:t>:</w:t>
+      </w:r>
+    </w:p>
+    <w:p>
+      <w:pPr>
+        <w:pStyle w:val="ListParagraph"/>
+        <w:numPr>
+          <w:ilvl w:val="0"/>
+          <w:numId w:val="9"/>
+        </w:numPr>
+      </w:pPr>
+      <w:r>
+        <w:t>Schema-less;</w:t>
+      </w:r>
+    </w:p>
+    <w:p>
+      <w:pPr>
+        <w:pStyle w:val="ListParagraph"/>
+        <w:numPr>
+          <w:ilvl w:val="0"/>
+          <w:numId w:val="9"/>
+        </w:numPr>
+      </w:pPr>
+      <w:r>
+        <w:t>Very efficient storage of information that is not fully structured;</w:t>
+      </w:r>
+    </w:p>
+    <w:p>
+      <w:pPr>
+        <w:pStyle w:val="ListParagraph"/>
+        <w:numPr>
+          <w:ilvl w:val="0"/>
+          <w:numId w:val="9"/>
+        </w:numPr>
+      </w:pPr>
+      <w:r>
+        <w:t>ACID transaction support;</w:t>
+      </w:r>
+    </w:p>
+    <w:p>
+      <w:pPr>
+        <w:pStyle w:val="ListParagraph"/>
+        <w:numPr>
+          <w:ilvl w:val="0"/>
+          <w:numId w:val="9"/>
+        </w:numPr>
+      </w:pPr>
+      <w:r>
+        <w:t>It is very easy to represent connected data in graph based database;</w:t>
+      </w:r>
+    </w:p>
+    <w:p>
+      <w:pPr>
+        <w:pStyle w:val="ListParagraph"/>
+        <w:numPr>
+          <w:ilvl w:val="0"/>
+          <w:numId w:val="9"/>
+        </w:numPr>
+      </w:pPr>
+      <w:r>
+        <w:t>Navigation of connected data is very easy;</w:t>
+      </w:r>
+    </w:p>
+    <w:p>
+      <w:pPr>
+        <w:pStyle w:val="ListParagraph"/>
+        <w:numPr>
+          <w:ilvl w:val="0"/>
+          <w:numId w:val="9"/>
+        </w:numPr>
+      </w:pPr>
+      <w:r>
+        <w:t>Doesn’t require complex Joins to retrieve connected data. It is very easy to get neighbouring nodes and relationship details</w:t>
+      </w:r>
+    </w:p>
+    <w:p>
+      <w:r>
+        <w:t>Disadvantages of Neo4J:</w:t>
+      </w:r>
+    </w:p>
+    <w:p>
+      <w:pPr>
+        <w:pStyle w:val="ListParagraph"/>
+        <w:numPr>
+          <w:ilvl w:val="0"/>
+          <w:numId w:val="10"/>
+        </w:numPr>
+      </w:pPr>
+      <w:r>
+        <w:t xml:space="preserve">No </w:t>
+      </w:r>
+      <w:proofErr w:type="spellStart"/>
+      <w:r>
+        <w:t>sharding</w:t>
+      </w:r>
+      <w:proofErr w:type="spellEnd"/>
+      <w:r>
+        <w:t xml:space="preserve"> support. This means that entire database is in one server.</w:t>
+      </w:r>
+    </w:p>
+    <w:p/>
+    <w:p>
+      <w:pPr>
+        <w:rPr>
+          <w:b/>
+        </w:rPr>
+      </w:pPr>
+      <w:r>
+        <w:rPr>
+          <w:b/>
+        </w:rPr>
         <w:t>Data to be stored in Database</w:t>
       </w:r>
       <w:r>
+        <w:rPr>
+          <w:b/>
+        </w:rPr>
         <w:t>:</w:t>
       </w:r>
     </w:p>
@@ -149,7 +368,14 @@
     </w:p>
     <w:p>
       <w:r>
-        <w:t>Appropriate Neo4J nodes have been created for a small-scale prototype of the timetable. Every node in the timetable has a single property “Name” which shows unique nodes among nodes of same type. I am using a single programme type node named Software Dev. as a root node for the prototype graph.</w:t>
+        <w:lastRenderedPageBreak/>
+        <w:t xml:space="preserve">Appropriate Neo4J nodes have been created for a small-scale prototype of the timetable. Every node in the timetable has a single property “Name” which </w:t>
+      </w:r>
+      <w:r>
+        <w:t>allows to differentiate</w:t>
+      </w:r>
+      <w:r>
+        <w:t xml:space="preserve"> unique nodes among nodes of same type. I am using a single programme type node named Software Dev. as a root node for the prototype graph.</w:t>
       </w:r>
     </w:p>
     <w:p>
@@ -167,7 +393,43 @@
         <w:rPr>
           <w:b/>
         </w:rPr>
-        <w:t xml:space="preserve">Create (p:Programme{Name:"Software Dev"}); </w:t>
+        <w:t xml:space="preserve">CREATE </w:t>
+      </w:r>
+      <w:r>
+        <w:rPr>
+          <w:b/>
+        </w:rPr>
+        <w:t>(</w:t>
+      </w:r>
+      <w:proofErr w:type="spellStart"/>
+      <w:proofErr w:type="gramStart"/>
+      <w:r>
+        <w:rPr>
+          <w:b/>
+        </w:rPr>
+        <w:t>p:Programme</w:t>
+      </w:r>
+      <w:proofErr w:type="spellEnd"/>
+      <w:proofErr w:type="gramEnd"/>
+      <w:r>
+        <w:rPr>
+          <w:b/>
+        </w:rPr>
+        <w:t>{</w:t>
+      </w:r>
+      <w:proofErr w:type="spellStart"/>
+      <w:r>
+        <w:rPr>
+          <w:b/>
+        </w:rPr>
+        <w:t>Name:"Software</w:t>
+      </w:r>
+      <w:proofErr w:type="spellEnd"/>
+      <w:r>
+        <w:rPr>
+          <w:b/>
+        </w:rPr>
+        <w:t xml:space="preserve"> Dev"}); </w:t>
       </w:r>
     </w:p>
     <w:p>
@@ -185,7 +447,43 @@
         <w:rPr>
           <w:b/>
         </w:rPr>
-        <w:t>Create (s:Subject{Name:"Graph Theory"});</w:t>
+        <w:t xml:space="preserve">CREATE </w:t>
+      </w:r>
+      <w:r>
+        <w:rPr>
+          <w:b/>
+        </w:rPr>
+        <w:t>(</w:t>
+      </w:r>
+      <w:proofErr w:type="spellStart"/>
+      <w:proofErr w:type="gramStart"/>
+      <w:r>
+        <w:rPr>
+          <w:b/>
+        </w:rPr>
+        <w:t>s:Subject</w:t>
+      </w:r>
+      <w:proofErr w:type="spellEnd"/>
+      <w:proofErr w:type="gramEnd"/>
+      <w:r>
+        <w:rPr>
+          <w:b/>
+        </w:rPr>
+        <w:t>{</w:t>
+      </w:r>
+      <w:proofErr w:type="spellStart"/>
+      <w:r>
+        <w:rPr>
+          <w:b/>
+        </w:rPr>
+        <w:t>Name:"Graph</w:t>
+      </w:r>
+      <w:proofErr w:type="spellEnd"/>
+      <w:r>
+        <w:rPr>
+          <w:b/>
+        </w:rPr>
+        <w:t xml:space="preserve"> Theory"});</w:t>
       </w:r>
     </w:p>
     <w:p>
@@ -203,7 +501,43 @@
         <w:rPr>
           <w:b/>
         </w:rPr>
-        <w:t>Create (l:LabGroup{Name:”Group X”});</w:t>
+        <w:t xml:space="preserve">CREATE </w:t>
+      </w:r>
+      <w:r>
+        <w:rPr>
+          <w:b/>
+        </w:rPr>
+        <w:t>(</w:t>
+      </w:r>
+      <w:proofErr w:type="spellStart"/>
+      <w:proofErr w:type="gramStart"/>
+      <w:r>
+        <w:rPr>
+          <w:b/>
+        </w:rPr>
+        <w:t>l:LabGroup</w:t>
+      </w:r>
+      <w:proofErr w:type="spellEnd"/>
+      <w:proofErr w:type="gramEnd"/>
+      <w:r>
+        <w:rPr>
+          <w:b/>
+        </w:rPr>
+        <w:t>{</w:t>
+      </w:r>
+      <w:proofErr w:type="spellStart"/>
+      <w:r>
+        <w:rPr>
+          <w:b/>
+        </w:rPr>
+        <w:t>Name:”Group</w:t>
+      </w:r>
+      <w:proofErr w:type="spellEnd"/>
+      <w:r>
+        <w:rPr>
+          <w:b/>
+        </w:rPr>
+        <w:t xml:space="preserve"> X”});</w:t>
       </w:r>
     </w:p>
     <w:p>
@@ -221,7 +555,43 @@
         <w:rPr>
           <w:b/>
         </w:rPr>
-        <w:t>Create (r:Room{Name:”Room X”});</w:t>
+        <w:t xml:space="preserve">CREATE </w:t>
+      </w:r>
+      <w:r>
+        <w:rPr>
+          <w:b/>
+        </w:rPr>
+        <w:t>(</w:t>
+      </w:r>
+      <w:proofErr w:type="spellStart"/>
+      <w:proofErr w:type="gramStart"/>
+      <w:r>
+        <w:rPr>
+          <w:b/>
+        </w:rPr>
+        <w:t>r:Room</w:t>
+      </w:r>
+      <w:proofErr w:type="spellEnd"/>
+      <w:proofErr w:type="gramEnd"/>
+      <w:r>
+        <w:rPr>
+          <w:b/>
+        </w:rPr>
+        <w:t>{</w:t>
+      </w:r>
+      <w:proofErr w:type="spellStart"/>
+      <w:r>
+        <w:rPr>
+          <w:b/>
+        </w:rPr>
+        <w:t>Name:”Room</w:t>
+      </w:r>
+      <w:proofErr w:type="spellEnd"/>
+      <w:r>
+        <w:rPr>
+          <w:b/>
+        </w:rPr>
+        <w:t xml:space="preserve"> X”});</w:t>
       </w:r>
     </w:p>
     <w:p>
@@ -239,7 +609,37 @@
         <w:rPr>
           <w:b/>
         </w:rPr>
-        <w:t>CREATE (t:Timeslot{Name:”Slot X”});</w:t>
+        <w:t>CREATE (</w:t>
+      </w:r>
+      <w:proofErr w:type="spellStart"/>
+      <w:proofErr w:type="gramStart"/>
+      <w:r>
+        <w:rPr>
+          <w:b/>
+        </w:rPr>
+        <w:t>t:Timeslot</w:t>
+      </w:r>
+      <w:proofErr w:type="spellEnd"/>
+      <w:proofErr w:type="gramEnd"/>
+      <w:r>
+        <w:rPr>
+          <w:b/>
+        </w:rPr>
+        <w:t>{</w:t>
+      </w:r>
+      <w:proofErr w:type="spellStart"/>
+      <w:r>
+        <w:rPr>
+          <w:b/>
+        </w:rPr>
+        <w:t>Name:”Slot</w:t>
+      </w:r>
+      <w:proofErr w:type="spellEnd"/>
+      <w:r>
+        <w:rPr>
+          <w:b/>
+        </w:rPr>
+        <w:t xml:space="preserve"> X”});</w:t>
       </w:r>
     </w:p>
     <w:p>
@@ -294,8 +694,15 @@
     </w:p>
     <w:p/>
     <w:p>
-      <w:r>
-        <w:lastRenderedPageBreak/>
+      <w:pPr>
+        <w:rPr>
+          <w:b/>
+        </w:rPr>
+      </w:pPr>
+      <w:r>
+        <w:rPr>
+          <w:b/>
+        </w:rPr>
         <w:t>Database structure:</w:t>
       </w:r>
     </w:p>
@@ -466,7 +873,8 @@
         <w:rPr>
           <w:b/>
         </w:rPr>
-        <w:t>Match</w:t>
+        <w:lastRenderedPageBreak/>
+        <w:t>MATCH</w:t>
       </w:r>
       <w:r>
         <w:rPr>
@@ -478,55 +886,133 @@
         <w:rPr>
           <w:b/>
         </w:rPr>
-        <w:t xml:space="preserve">(p:Programme{Name:"Software Dev"}), (s:Subject{Name:"Database Mgmt"}), </w:t>
-      </w:r>
-      <w:r>
-        <w:rPr>
-          <w:b/>
-        </w:rPr>
-        <w:t>(s</w:t>
-      </w:r>
-      <w:r>
-        <w:rPr>
-          <w:b/>
-        </w:rPr>
-        <w:t>2:Subject{Name:"Graph Theory</w:t>
-      </w:r>
-      <w:r>
-        <w:rPr>
-          <w:b/>
-        </w:rPr>
-        <w:t>"})</w:t>
-      </w:r>
-      <w:r>
-        <w:rPr>
-          <w:b/>
-        </w:rPr>
-        <w:t xml:space="preserve"> create (p)-[r:Contains]-&gt;(s), </w:t>
-      </w:r>
-      <w:r>
-        <w:rPr>
-          <w:b/>
-        </w:rPr>
-        <w:t>(p)-[r:Contains]-&gt;(s</w:t>
-      </w:r>
-      <w:r>
-        <w:rPr>
-          <w:b/>
-        </w:rPr>
-        <w:t>2</w:t>
-      </w:r>
-      <w:r>
-        <w:rPr>
-          <w:b/>
-        </w:rPr>
-        <w:t xml:space="preserve">) </w:t>
-      </w:r>
-      <w:r>
-        <w:rPr>
-          <w:b/>
-        </w:rPr>
-        <w:t xml:space="preserve"> return p, s, s2;</w:t>
+        <w:t>(</w:t>
+      </w:r>
+      <w:proofErr w:type="spellStart"/>
+      <w:proofErr w:type="gramStart"/>
+      <w:r>
+        <w:rPr>
+          <w:b/>
+        </w:rPr>
+        <w:t>p:Programme</w:t>
+      </w:r>
+      <w:proofErr w:type="spellEnd"/>
+      <w:proofErr w:type="gramEnd"/>
+      <w:r>
+        <w:rPr>
+          <w:b/>
+        </w:rPr>
+        <w:t>{</w:t>
+      </w:r>
+      <w:proofErr w:type="spellStart"/>
+      <w:r>
+        <w:rPr>
+          <w:b/>
+        </w:rPr>
+        <w:t>Name:"Software</w:t>
+      </w:r>
+      <w:proofErr w:type="spellEnd"/>
+      <w:r>
+        <w:rPr>
+          <w:b/>
+        </w:rPr>
+        <w:t xml:space="preserve"> Dev"}), (</w:t>
+      </w:r>
+      <w:proofErr w:type="spellStart"/>
+      <w:r>
+        <w:rPr>
+          <w:b/>
+        </w:rPr>
+        <w:t>s:Subject</w:t>
+      </w:r>
+      <w:proofErr w:type="spellEnd"/>
+      <w:r>
+        <w:rPr>
+          <w:b/>
+        </w:rPr>
+        <w:t>{</w:t>
+      </w:r>
+      <w:proofErr w:type="spellStart"/>
+      <w:r>
+        <w:rPr>
+          <w:b/>
+        </w:rPr>
+        <w:t>Name:"Database</w:t>
+      </w:r>
+      <w:proofErr w:type="spellEnd"/>
+      <w:r>
+        <w:rPr>
+          <w:b/>
+        </w:rPr>
+        <w:t xml:space="preserve"> </w:t>
+      </w:r>
+      <w:proofErr w:type="spellStart"/>
+      <w:r>
+        <w:rPr>
+          <w:b/>
+        </w:rPr>
+        <w:t>Mgmt</w:t>
+      </w:r>
+      <w:proofErr w:type="spellEnd"/>
+      <w:r>
+        <w:rPr>
+          <w:b/>
+        </w:rPr>
+        <w:t>"}), (s2:Subject{</w:t>
+      </w:r>
+      <w:proofErr w:type="spellStart"/>
+      <w:r>
+        <w:rPr>
+          <w:b/>
+        </w:rPr>
+        <w:t>Name:"Graph</w:t>
+      </w:r>
+      <w:proofErr w:type="spellEnd"/>
+      <w:r>
+        <w:rPr>
+          <w:b/>
+        </w:rPr>
+        <w:t xml:space="preserve"> Theory"}) </w:t>
+      </w:r>
+      <w:r>
+        <w:rPr>
+          <w:b/>
+        </w:rPr>
+        <w:t xml:space="preserve">CREATE </w:t>
+      </w:r>
+      <w:r>
+        <w:rPr>
+          <w:b/>
+        </w:rPr>
+        <w:t>(p)-[</w:t>
+      </w:r>
+      <w:proofErr w:type="spellStart"/>
+      <w:r>
+        <w:rPr>
+          <w:b/>
+        </w:rPr>
+        <w:t>r:Contains</w:t>
+      </w:r>
+      <w:proofErr w:type="spellEnd"/>
+      <w:r>
+        <w:rPr>
+          <w:b/>
+        </w:rPr>
+        <w:t>]-&gt;(s), (p)-[</w:t>
+      </w:r>
+      <w:proofErr w:type="spellStart"/>
+      <w:r>
+        <w:rPr>
+          <w:b/>
+        </w:rPr>
+        <w:t>r:Contains</w:t>
+      </w:r>
+      <w:proofErr w:type="spellEnd"/>
+      <w:r>
+        <w:rPr>
+          <w:b/>
+        </w:rPr>
+        <w:t>]-&gt;(s2)  return p, s, s2;</w:t>
       </w:r>
     </w:p>
     <w:p>
@@ -553,7 +1039,7 @@
         <w:rPr>
           <w:b/>
         </w:rPr>
-        <w:t>Match (s:Subject{Name:"Graph Theory"}), (l:LabGroup{Name:"Group X"}) create (s)-[r:Tought_To]-&gt;(l);</w:t>
+        <w:t>MATCH</w:t>
       </w:r>
       <w:r>
         <w:rPr>
@@ -561,6 +1047,102 @@
         </w:rPr>
         <w:t xml:space="preserve"> </w:t>
       </w:r>
+      <w:r>
+        <w:rPr>
+          <w:b/>
+        </w:rPr>
+        <w:t>(</w:t>
+      </w:r>
+      <w:proofErr w:type="spellStart"/>
+      <w:proofErr w:type="gramStart"/>
+      <w:r>
+        <w:rPr>
+          <w:b/>
+        </w:rPr>
+        <w:t>s:Subject</w:t>
+      </w:r>
+      <w:proofErr w:type="spellEnd"/>
+      <w:proofErr w:type="gramEnd"/>
+      <w:r>
+        <w:rPr>
+          <w:b/>
+        </w:rPr>
+        <w:t>{</w:t>
+      </w:r>
+      <w:proofErr w:type="spellStart"/>
+      <w:r>
+        <w:rPr>
+          <w:b/>
+        </w:rPr>
+        <w:t>Name:"Graph</w:t>
+      </w:r>
+      <w:proofErr w:type="spellEnd"/>
+      <w:r>
+        <w:rPr>
+          <w:b/>
+        </w:rPr>
+        <w:t xml:space="preserve"> Theory"}), (</w:t>
+      </w:r>
+      <w:proofErr w:type="spellStart"/>
+      <w:r>
+        <w:rPr>
+          <w:b/>
+        </w:rPr>
+        <w:t>l:LabGroup</w:t>
+      </w:r>
+      <w:proofErr w:type="spellEnd"/>
+      <w:r>
+        <w:rPr>
+          <w:b/>
+        </w:rPr>
+        <w:t>{</w:t>
+      </w:r>
+      <w:proofErr w:type="spellStart"/>
+      <w:r>
+        <w:rPr>
+          <w:b/>
+        </w:rPr>
+        <w:t>Name:"Group</w:t>
+      </w:r>
+      <w:proofErr w:type="spellEnd"/>
+      <w:r>
+        <w:rPr>
+          <w:b/>
+        </w:rPr>
+        <w:t xml:space="preserve"> X"}) </w:t>
+      </w:r>
+      <w:r>
+        <w:rPr>
+          <w:b/>
+        </w:rPr>
+        <w:t xml:space="preserve">CREATE </w:t>
+      </w:r>
+      <w:r>
+        <w:rPr>
+          <w:b/>
+        </w:rPr>
+        <w:t>(s)-[</w:t>
+      </w:r>
+      <w:proofErr w:type="spellStart"/>
+      <w:r>
+        <w:rPr>
+          <w:b/>
+        </w:rPr>
+        <w:t>r:Tought_To</w:t>
+      </w:r>
+      <w:proofErr w:type="spellEnd"/>
+      <w:r>
+        <w:rPr>
+          <w:b/>
+        </w:rPr>
+        <w:t>]-&gt;(l);</w:t>
+      </w:r>
+      <w:r>
+        <w:rPr>
+          <w:b/>
+        </w:rPr>
+        <w:t xml:space="preserve"> </w:t>
+      </w:r>
     </w:p>
     <w:p>
       <w:pPr>
@@ -593,31 +1175,239 @@
         <w:rPr>
           <w:b/>
         </w:rPr>
-        <w:t>Match (s:Subject{Name:"Database Mgmt"}),(la:LabGroup{Name:"Group X"}),(lb:LabGroup{Name:"Group Y"}), (lc:LabGrou</w:t>
-      </w:r>
-      <w:r>
-        <w:rPr>
-          <w:b/>
-        </w:rPr>
-        <w:t>p{Name:"Group Z"}) create (s)-[</w:t>
-      </w:r>
-      <w:r>
-        <w:rPr>
-          <w:b/>
-        </w:rPr>
-        <w:t>:Tought_To]-&gt;</w:t>
-      </w:r>
-      <w:r>
-        <w:rPr>
-          <w:b/>
-        </w:rPr>
-        <w:t>(la), (s)-[:Tought_To]-&gt;(lb), (s)-[</w:t>
-      </w:r>
-      <w:r>
-        <w:rPr>
-          <w:b/>
-        </w:rPr>
-        <w:t>:Tought_To]-&gt;(lc);</w:t>
+        <w:t>MATCH</w:t>
+      </w:r>
+      <w:r>
+        <w:rPr>
+          <w:b/>
+        </w:rPr>
+        <w:t xml:space="preserve"> </w:t>
+      </w:r>
+      <w:r>
+        <w:rPr>
+          <w:b/>
+        </w:rPr>
+        <w:t>(</w:t>
+      </w:r>
+      <w:proofErr w:type="spellStart"/>
+      <w:proofErr w:type="gramStart"/>
+      <w:r>
+        <w:rPr>
+          <w:b/>
+        </w:rPr>
+        <w:t>s:Subject</w:t>
+      </w:r>
+      <w:proofErr w:type="spellEnd"/>
+      <w:proofErr w:type="gramEnd"/>
+      <w:r>
+        <w:rPr>
+          <w:b/>
+        </w:rPr>
+        <w:t>{</w:t>
+      </w:r>
+      <w:proofErr w:type="spellStart"/>
+      <w:r>
+        <w:rPr>
+          <w:b/>
+        </w:rPr>
+        <w:t>Name:"Database</w:t>
+      </w:r>
+      <w:proofErr w:type="spellEnd"/>
+      <w:r>
+        <w:rPr>
+          <w:b/>
+        </w:rPr>
+        <w:t xml:space="preserve"> </w:t>
+      </w:r>
+      <w:proofErr w:type="spellStart"/>
+      <w:r>
+        <w:rPr>
+          <w:b/>
+        </w:rPr>
+        <w:t>Mgmt</w:t>
+      </w:r>
+      <w:proofErr w:type="spellEnd"/>
+      <w:r>
+        <w:rPr>
+          <w:b/>
+        </w:rPr>
+        <w:t>"}),(</w:t>
+      </w:r>
+      <w:proofErr w:type="spellStart"/>
+      <w:r>
+        <w:rPr>
+          <w:b/>
+        </w:rPr>
+        <w:t>la:LabGroup</w:t>
+      </w:r>
+      <w:proofErr w:type="spellEnd"/>
+      <w:r>
+        <w:rPr>
+          <w:b/>
+        </w:rPr>
+        <w:t>{</w:t>
+      </w:r>
+      <w:proofErr w:type="spellStart"/>
+      <w:r>
+        <w:rPr>
+          <w:b/>
+        </w:rPr>
+        <w:t>Name:"Group</w:t>
+      </w:r>
+      <w:proofErr w:type="spellEnd"/>
+      <w:r>
+        <w:rPr>
+          <w:b/>
+        </w:rPr>
+        <w:t xml:space="preserve"> X"}),(</w:t>
+      </w:r>
+      <w:proofErr w:type="spellStart"/>
+      <w:r>
+        <w:rPr>
+          <w:b/>
+        </w:rPr>
+        <w:t>lb:LabGroup</w:t>
+      </w:r>
+      <w:proofErr w:type="spellEnd"/>
+      <w:r>
+        <w:rPr>
+          <w:b/>
+        </w:rPr>
+        <w:t>{</w:t>
+      </w:r>
+      <w:proofErr w:type="spellStart"/>
+      <w:r>
+        <w:rPr>
+          <w:b/>
+        </w:rPr>
+        <w:t>Name:"Group</w:t>
+      </w:r>
+      <w:proofErr w:type="spellEnd"/>
+      <w:r>
+        <w:rPr>
+          <w:b/>
+        </w:rPr>
+        <w:t xml:space="preserve"> Y"}), (</w:t>
+      </w:r>
+      <w:proofErr w:type="spellStart"/>
+      <w:r>
+        <w:rPr>
+          <w:b/>
+        </w:rPr>
+        <w:t>lc:LabGrou</w:t>
+      </w:r>
+      <w:r>
+        <w:rPr>
+          <w:b/>
+        </w:rPr>
+        <w:t>p</w:t>
+      </w:r>
+      <w:proofErr w:type="spellEnd"/>
+      <w:r>
+        <w:rPr>
+          <w:b/>
+        </w:rPr>
+        <w:t>{</w:t>
+      </w:r>
+      <w:proofErr w:type="spellStart"/>
+      <w:r>
+        <w:rPr>
+          <w:b/>
+        </w:rPr>
+        <w:t>Name:"Group</w:t>
+      </w:r>
+      <w:proofErr w:type="spellEnd"/>
+      <w:r>
+        <w:rPr>
+          <w:b/>
+        </w:rPr>
+        <w:t xml:space="preserve"> Z"}) </w:t>
+      </w:r>
+      <w:r>
+        <w:rPr>
+          <w:b/>
+        </w:rPr>
+        <w:t xml:space="preserve">CREATE </w:t>
+      </w:r>
+      <w:r>
+        <w:rPr>
+          <w:b/>
+        </w:rPr>
+        <w:t>(s)-[</w:t>
+      </w:r>
+      <w:r>
+        <w:rPr>
+          <w:b/>
+        </w:rPr>
+        <w:t>:</w:t>
+      </w:r>
+      <w:proofErr w:type="spellStart"/>
+      <w:r>
+        <w:rPr>
+          <w:b/>
+        </w:rPr>
+        <w:t>Tought_To</w:t>
+      </w:r>
+      <w:proofErr w:type="spellEnd"/>
+      <w:r>
+        <w:rPr>
+          <w:b/>
+        </w:rPr>
+        <w:t>]-&gt;</w:t>
+      </w:r>
+      <w:r>
+        <w:rPr>
+          <w:b/>
+        </w:rPr>
+        <w:t>(la), (s)-[:</w:t>
+      </w:r>
+      <w:proofErr w:type="spellStart"/>
+      <w:r>
+        <w:rPr>
+          <w:b/>
+        </w:rPr>
+        <w:t>Tought_To</w:t>
+      </w:r>
+      <w:proofErr w:type="spellEnd"/>
+      <w:r>
+        <w:rPr>
+          <w:b/>
+        </w:rPr>
+        <w:t>]-&gt;(lb), (s)-[</w:t>
+      </w:r>
+      <w:r>
+        <w:rPr>
+          <w:b/>
+        </w:rPr>
+        <w:t>:</w:t>
+      </w:r>
+      <w:proofErr w:type="spellStart"/>
+      <w:r>
+        <w:rPr>
+          <w:b/>
+        </w:rPr>
+        <w:t>Tought_To</w:t>
+      </w:r>
+      <w:proofErr w:type="spellEnd"/>
+      <w:r>
+        <w:rPr>
+          <w:b/>
+        </w:rPr>
+        <w:t>]-&gt;(</w:t>
+      </w:r>
+      <w:proofErr w:type="spellStart"/>
+      <w:r>
+        <w:rPr>
+          <w:b/>
+        </w:rPr>
+        <w:t>lc</w:t>
+      </w:r>
+      <w:proofErr w:type="spellEnd"/>
+      <w:r>
+        <w:rPr>
+          <w:b/>
+        </w:rPr>
+        <w:t>);</w:t>
       </w:r>
     </w:p>
     <w:p>
@@ -638,7 +1428,89 @@
         <w:rPr>
           <w:b/>
         </w:rPr>
-        <w:t>Match (l:LabGroup{Name:"Group X"}), (r:Room) create (l)-[rel:In]-&gt;(r)</w:t>
+        <w:t>MATCH</w:t>
+      </w:r>
+      <w:r>
+        <w:rPr>
+          <w:b/>
+        </w:rPr>
+        <w:t xml:space="preserve"> </w:t>
+      </w:r>
+      <w:r>
+        <w:rPr>
+          <w:b/>
+        </w:rPr>
+        <w:t>(</w:t>
+      </w:r>
+      <w:proofErr w:type="spellStart"/>
+      <w:proofErr w:type="gramStart"/>
+      <w:r>
+        <w:rPr>
+          <w:b/>
+        </w:rPr>
+        <w:t>l:LabGroup</w:t>
+      </w:r>
+      <w:proofErr w:type="spellEnd"/>
+      <w:proofErr w:type="gramEnd"/>
+      <w:r>
+        <w:rPr>
+          <w:b/>
+        </w:rPr>
+        <w:t>{</w:t>
+      </w:r>
+      <w:proofErr w:type="spellStart"/>
+      <w:r>
+        <w:rPr>
+          <w:b/>
+        </w:rPr>
+        <w:t>Name:"Group</w:t>
+      </w:r>
+      <w:proofErr w:type="spellEnd"/>
+      <w:r>
+        <w:rPr>
+          <w:b/>
+        </w:rPr>
+        <w:t xml:space="preserve"> X"}), (</w:t>
+      </w:r>
+      <w:proofErr w:type="spellStart"/>
+      <w:r>
+        <w:rPr>
+          <w:b/>
+        </w:rPr>
+        <w:t>r:Room</w:t>
+      </w:r>
+      <w:proofErr w:type="spellEnd"/>
+      <w:r>
+        <w:rPr>
+          <w:b/>
+        </w:rPr>
+        <w:t xml:space="preserve">) </w:t>
+      </w:r>
+      <w:r>
+        <w:rPr>
+          <w:b/>
+        </w:rPr>
+        <w:t xml:space="preserve">CREATE </w:t>
+      </w:r>
+      <w:r>
+        <w:rPr>
+          <w:b/>
+        </w:rPr>
+        <w:t>(l)-[</w:t>
+      </w:r>
+      <w:proofErr w:type="spellStart"/>
+      <w:r>
+        <w:rPr>
+          <w:b/>
+        </w:rPr>
+        <w:t>rel:In</w:t>
+      </w:r>
+      <w:proofErr w:type="spellEnd"/>
+      <w:r>
+        <w:rPr>
+          <w:b/>
+        </w:rPr>
+        <w:t>]-&gt;(r)</w:t>
       </w:r>
       <w:r>
         <w:rPr>
@@ -668,7 +1540,206 @@
         <w:rPr>
           <w:b/>
         </w:rPr>
-        <w:t>Match (r:Room{Name:"Room X"}), (t:Timeslot) create (r)-[rel:At]-&gt;(t);</w:t>
+        <w:t>MATCH</w:t>
+      </w:r>
+      <w:r>
+        <w:rPr>
+          <w:b/>
+        </w:rPr>
+        <w:t xml:space="preserve"> </w:t>
+      </w:r>
+      <w:r>
+        <w:rPr>
+          <w:b/>
+        </w:rPr>
+        <w:t>(</w:t>
+      </w:r>
+      <w:proofErr w:type="spellStart"/>
+      <w:proofErr w:type="gramStart"/>
+      <w:r>
+        <w:rPr>
+          <w:b/>
+        </w:rPr>
+        <w:t>r:Room</w:t>
+      </w:r>
+      <w:proofErr w:type="spellEnd"/>
+      <w:proofErr w:type="gramEnd"/>
+      <w:r>
+        <w:rPr>
+          <w:b/>
+        </w:rPr>
+        <w:t>{</w:t>
+      </w:r>
+      <w:proofErr w:type="spellStart"/>
+      <w:r>
+        <w:rPr>
+          <w:b/>
+        </w:rPr>
+        <w:t>Name:"Room</w:t>
+      </w:r>
+      <w:proofErr w:type="spellEnd"/>
+      <w:r>
+        <w:rPr>
+          <w:b/>
+        </w:rPr>
+        <w:t xml:space="preserve"> X"}), (</w:t>
+      </w:r>
+      <w:proofErr w:type="spellStart"/>
+      <w:r>
+        <w:rPr>
+          <w:b/>
+        </w:rPr>
+        <w:t>t:Timeslot</w:t>
+      </w:r>
+      <w:proofErr w:type="spellEnd"/>
+      <w:r>
+        <w:rPr>
+          <w:b/>
+        </w:rPr>
+        <w:t xml:space="preserve">) </w:t>
+      </w:r>
+      <w:r>
+        <w:rPr>
+          <w:b/>
+        </w:rPr>
+        <w:t xml:space="preserve">CREATE </w:t>
+      </w:r>
+      <w:r>
+        <w:rPr>
+          <w:b/>
+        </w:rPr>
+        <w:t>(r)-[</w:t>
+      </w:r>
+      <w:proofErr w:type="spellStart"/>
+      <w:r>
+        <w:rPr>
+          <w:b/>
+        </w:rPr>
+        <w:t>rel:At</w:t>
+      </w:r>
+      <w:proofErr w:type="spellEnd"/>
+      <w:r>
+        <w:rPr>
+          <w:b/>
+        </w:rPr>
+        <w:t>]-&gt;(t);</w:t>
+      </w:r>
+    </w:p>
+    <w:p>
+      <w:pPr>
+        <w:rPr>
+          <w:b/>
+        </w:rPr>
+      </w:pPr>
+    </w:p>
+    <w:p>
+      <w:r>
+        <w:t>The</w:t>
+      </w:r>
+      <w:r>
+        <w:t xml:space="preserve"> chain of nodes and relationships in the timetable </w:t>
+      </w:r>
+      <w:r>
+        <w:t xml:space="preserve">starts at the programme and </w:t>
+      </w:r>
+      <w:r>
+        <w:t>looks like this:</w:t>
+      </w:r>
+    </w:p>
+    <w:p>
+      <w:r>
+        <w:rPr>
+          <w:u w:val="single"/>
+        </w:rPr>
+        <w:t>Programme</w:t>
+      </w:r>
+      <w:r>
+        <w:rPr>
+          <w:u w:val="single"/>
+        </w:rPr>
+        <w:t xml:space="preserve"> X</w:t>
+      </w:r>
+      <w:r>
+        <w:rPr>
+          <w:u w:val="single"/>
+        </w:rPr>
+        <w:t>-[Contains]-&gt;Subject</w:t>
+      </w:r>
+      <w:r>
+        <w:rPr>
+          <w:u w:val="single"/>
+        </w:rPr>
+        <w:t xml:space="preserve"> X</w:t>
+      </w:r>
+      <w:r>
+        <w:rPr>
+          <w:u w:val="single"/>
+        </w:rPr>
+        <w:t>-[Taught_to]-&gt;LabGroup</w:t>
+      </w:r>
+      <w:r>
+        <w:rPr>
+          <w:u w:val="single"/>
+        </w:rPr>
+        <w:t xml:space="preserve"> X</w:t>
+      </w:r>
+      <w:r>
+        <w:rPr>
+          <w:u w:val="single"/>
+        </w:rPr>
+        <w:t xml:space="preserve">-[In]-&gt;Room X-[At]-&gt;Timeslot </w:t>
+      </w:r>
+      <w:r>
+        <w:rPr>
+          <w:u w:val="single"/>
+        </w:rPr>
+        <w:t xml:space="preserve">X </w:t>
+      </w:r>
+      <w:r>
+        <w:rPr>
+          <w:u w:val="single"/>
+        </w:rPr>
+        <w:t>time.</w:t>
+      </w:r>
+    </w:p>
+    <w:p>
+      <w:r>
+        <w:t>This layout of nodes and relationships between them is most logical in my opinion.</w:t>
+      </w:r>
+    </w:p>
+    <w:p/>
+    <w:p>
+      <w:pPr>
+        <w:rPr>
+          <w:b/>
+        </w:rPr>
+      </w:pPr>
+    </w:p>
+    <w:p>
+      <w:pPr>
+        <w:rPr>
+          <w:b/>
+        </w:rPr>
+      </w:pPr>
+    </w:p>
+    <w:p>
+      <w:pPr>
+        <w:rPr>
+          <w:b/>
+        </w:rPr>
+      </w:pPr>
+    </w:p>
+    <w:p>
+      <w:pPr>
+        <w:rPr>
+          <w:b/>
+        </w:rPr>
+      </w:pPr>
+      <w:r>
+        <w:rPr>
+          <w:b/>
+        </w:rPr>
+        <w:t>Observations:</w:t>
       </w:r>
     </w:p>
     <w:p>
@@ -725,7 +1796,15 @@
       </w:r>
     </w:p>
     <w:p>
-      <w:r>
+      <w:pPr>
+        <w:rPr>
+          <w:b/>
+        </w:rPr>
+      </w:pPr>
+      <w:r>
+        <w:rPr>
+          <w:b/>
+        </w:rPr>
         <w:t>Outcome of my approach:</w:t>
       </w:r>
     </w:p>
@@ -748,15 +1827,25 @@
       <w:r>
         <w:t>ing of</w:t>
       </w:r>
-      <w:bookmarkStart w:id="0" w:name="_GoBack"/>
-      <w:bookmarkEnd w:id="0"/>
       <w:r>
         <w:t xml:space="preserve"> what subject is being taught to which group in what room at the given timeslot. My target was to make the timetable easy to navigate and understand.</w:t>
       </w:r>
     </w:p>
-    <w:p>
-      <w:r>
-        <w:lastRenderedPageBreak/>
+    <w:p/>
+    <w:p/>
+    <w:p/>
+    <w:p/>
+    <w:p/>
+    <w:p/>
+    <w:p/>
+    <w:p/>
+    <w:p/>
+    <w:p/>
+    <w:p/>
+    <w:p/>
+    <w:p/>
+    <w:p>
+      <w:r>
         <w:t>Final prototype of the database looks like this:</w:t>
       </w:r>
     </w:p>
@@ -782,7 +1871,7 @@
                     <pic:cNvPicPr/>
                   </pic:nvPicPr>
                   <pic:blipFill>
-                    <a:blip r:embed="rId5">
+                    <a:blip r:embed="rId6">
                       <a:extLst>
                         <a:ext uri="{28A0092B-C50C-407E-A947-70E740481C1C}">
                           <a14:useLocalDpi xmlns:a14="http://schemas.microsoft.com/office/drawing/2010/main" val="0"/>
@@ -851,6 +1940,7 @@
         </w:numPr>
       </w:pPr>
       <w:r>
+        <w:lastRenderedPageBreak/>
         <w:t xml:space="preserve">Some subjects are taught in multiple programmes at the same time. This could mean introducing </w:t>
       </w:r>
       <w:r>
@@ -876,6 +1966,24 @@
       </w:r>
       <w:r>
         <w:t xml:space="preserve"> are added the supervising departments can be added as nodes above programme nodes. Possible relationship between department and programme nodes can be “Supervises” as departments usually supervise programmes that are being taught in their respective schools in college.</w:t>
+      </w:r>
+    </w:p>
+    <w:p>
+      <w:pPr>
+        <w:pStyle w:val="ListParagraph"/>
+        <w:numPr>
+          <w:ilvl w:val="0"/>
+          <w:numId w:val="8"/>
+        </w:numPr>
+      </w:pPr>
+      <w:r>
+        <w:t>If implemented in full the database timetable would have full data sets of available rooms and programmes in college. Some extra information would still be needed as number of lab groups varies from programme to program.</w:t>
+      </w:r>
+      <w:r>
+        <w:t xml:space="preserve"> This information would need to be implemented manually.</w:t>
+      </w:r>
+      <w:r>
+        <w:t xml:space="preserve"> Full set of timeslots would be corresponding with college opening times. With opening times counted as 9am to 10pm that would make it for 13 timeslots per day and 65 timeslots per working week.</w:t>
       </w:r>
     </w:p>
     <w:sectPr>
@@ -1538,6 +2646,95 @@
     </w:lvl>
   </w:abstractNum>
   <w:abstractNum w:abstractNumId="7" w15:restartNumberingAfterBreak="0">
+    <w:nsid w:val="6B184560"/>
+    <w:multiLevelType w:val="hybridMultilevel"/>
+    <w:tmpl w:val="7B944D84"/>
+    <w:lvl w:ilvl="0" w:tplc="1809000F">
+      <w:start w:val="1"/>
+      <w:numFmt w:val="decimal"/>
+      <w:lvlText w:val="%1."/>
+      <w:lvlJc w:val="left"/>
+      <w:pPr>
+        <w:ind w:left="720" w:hanging="360"/>
+      </w:pPr>
+      <w:rPr>
+        <w:rFonts w:hint="default"/>
+      </w:rPr>
+    </w:lvl>
+    <w:lvl w:ilvl="1" w:tplc="18090019" w:tentative="1">
+      <w:start w:val="1"/>
+      <w:numFmt w:val="lowerLetter"/>
+      <w:lvlText w:val="%2."/>
+      <w:lvlJc w:val="left"/>
+      <w:pPr>
+        <w:ind w:left="1440" w:hanging="360"/>
+      </w:pPr>
+    </w:lvl>
+    <w:lvl w:ilvl="2" w:tplc="1809001B" w:tentative="1">
+      <w:start w:val="1"/>
+      <w:numFmt w:val="lowerRoman"/>
+      <w:lvlText w:val="%3."/>
+      <w:lvlJc w:val="right"/>
+      <w:pPr>
+        <w:ind w:left="2160" w:hanging="180"/>
+      </w:pPr>
+    </w:lvl>
+    <w:lvl w:ilvl="3" w:tplc="1809000F" w:tentative="1">
+      <w:start w:val="1"/>
+      <w:numFmt w:val="decimal"/>
+      <w:lvlText w:val="%4."/>
+      <w:lvlJc w:val="left"/>
+      <w:pPr>
+        <w:ind w:left="2880" w:hanging="360"/>
+      </w:pPr>
+    </w:lvl>
+    <w:lvl w:ilvl="4" w:tplc="18090019" w:tentative="1">
+      <w:start w:val="1"/>
+      <w:numFmt w:val="lowerLetter"/>
+      <w:lvlText w:val="%5."/>
+      <w:lvlJc w:val="left"/>
+      <w:pPr>
+        <w:ind w:left="3600" w:hanging="360"/>
+      </w:pPr>
+    </w:lvl>
+    <w:lvl w:ilvl="5" w:tplc="1809001B" w:tentative="1">
+      <w:start w:val="1"/>
+      <w:numFmt w:val="lowerRoman"/>
+      <w:lvlText w:val="%6."/>
+      <w:lvlJc w:val="right"/>
+      <w:pPr>
+        <w:ind w:left="4320" w:hanging="180"/>
+      </w:pPr>
+    </w:lvl>
+    <w:lvl w:ilvl="6" w:tplc="1809000F" w:tentative="1">
+      <w:start w:val="1"/>
+      <w:numFmt w:val="decimal"/>
+      <w:lvlText w:val="%7."/>
+      <w:lvlJc w:val="left"/>
+      <w:pPr>
+        <w:ind w:left="5040" w:hanging="360"/>
+      </w:pPr>
+    </w:lvl>
+    <w:lvl w:ilvl="7" w:tplc="18090019" w:tentative="1">
+      <w:start w:val="1"/>
+      <w:numFmt w:val="lowerLetter"/>
+      <w:lvlText w:val="%8."/>
+      <w:lvlJc w:val="left"/>
+      <w:pPr>
+        <w:ind w:left="5760" w:hanging="360"/>
+      </w:pPr>
+    </w:lvl>
+    <w:lvl w:ilvl="8" w:tplc="1809001B" w:tentative="1">
+      <w:start w:val="1"/>
+      <w:numFmt w:val="lowerRoman"/>
+      <w:lvlText w:val="%9."/>
+      <w:lvlJc w:val="right"/>
+      <w:pPr>
+        <w:ind w:left="6480" w:hanging="180"/>
+      </w:pPr>
+    </w:lvl>
+  </w:abstractNum>
+  <w:abstractNum w:abstractNumId="8" w15:restartNumberingAfterBreak="0">
     <w:nsid w:val="7A29451D"/>
     <w:multiLevelType w:val="hybridMultilevel"/>
     <w:tmpl w:val="CCC8BA62"/>
@@ -1647,6 +2844,95 @@
       <w:rPr>
         <w:rFonts w:ascii="Wingdings" w:hAnsi="Wingdings" w:hint="default"/>
       </w:rPr>
+    </w:lvl>
+  </w:abstractNum>
+  <w:abstractNum w:abstractNumId="9" w15:restartNumberingAfterBreak="0">
+    <w:nsid w:val="7BEC5D45"/>
+    <w:multiLevelType w:val="hybridMultilevel"/>
+    <w:tmpl w:val="45CAB48C"/>
+    <w:lvl w:ilvl="0" w:tplc="1809000F">
+      <w:start w:val="1"/>
+      <w:numFmt w:val="decimal"/>
+      <w:lvlText w:val="%1."/>
+      <w:lvlJc w:val="left"/>
+      <w:pPr>
+        <w:ind w:left="720" w:hanging="360"/>
+      </w:pPr>
+      <w:rPr>
+        <w:rFonts w:hint="default"/>
+      </w:rPr>
+    </w:lvl>
+    <w:lvl w:ilvl="1" w:tplc="18090019" w:tentative="1">
+      <w:start w:val="1"/>
+      <w:numFmt w:val="lowerLetter"/>
+      <w:lvlText w:val="%2."/>
+      <w:lvlJc w:val="left"/>
+      <w:pPr>
+        <w:ind w:left="1440" w:hanging="360"/>
+      </w:pPr>
+    </w:lvl>
+    <w:lvl w:ilvl="2" w:tplc="1809001B" w:tentative="1">
+      <w:start w:val="1"/>
+      <w:numFmt w:val="lowerRoman"/>
+      <w:lvlText w:val="%3."/>
+      <w:lvlJc w:val="right"/>
+      <w:pPr>
+        <w:ind w:left="2160" w:hanging="180"/>
+      </w:pPr>
+    </w:lvl>
+    <w:lvl w:ilvl="3" w:tplc="1809000F" w:tentative="1">
+      <w:start w:val="1"/>
+      <w:numFmt w:val="decimal"/>
+      <w:lvlText w:val="%4."/>
+      <w:lvlJc w:val="left"/>
+      <w:pPr>
+        <w:ind w:left="2880" w:hanging="360"/>
+      </w:pPr>
+    </w:lvl>
+    <w:lvl w:ilvl="4" w:tplc="18090019" w:tentative="1">
+      <w:start w:val="1"/>
+      <w:numFmt w:val="lowerLetter"/>
+      <w:lvlText w:val="%5."/>
+      <w:lvlJc w:val="left"/>
+      <w:pPr>
+        <w:ind w:left="3600" w:hanging="360"/>
+      </w:pPr>
+    </w:lvl>
+    <w:lvl w:ilvl="5" w:tplc="1809001B" w:tentative="1">
+      <w:start w:val="1"/>
+      <w:numFmt w:val="lowerRoman"/>
+      <w:lvlText w:val="%6."/>
+      <w:lvlJc w:val="right"/>
+      <w:pPr>
+        <w:ind w:left="4320" w:hanging="180"/>
+      </w:pPr>
+    </w:lvl>
+    <w:lvl w:ilvl="6" w:tplc="1809000F" w:tentative="1">
+      <w:start w:val="1"/>
+      <w:numFmt w:val="decimal"/>
+      <w:lvlText w:val="%7."/>
+      <w:lvlJc w:val="left"/>
+      <w:pPr>
+        <w:ind w:left="5040" w:hanging="360"/>
+      </w:pPr>
+    </w:lvl>
+    <w:lvl w:ilvl="7" w:tplc="18090019" w:tentative="1">
+      <w:start w:val="1"/>
+      <w:numFmt w:val="lowerLetter"/>
+      <w:lvlText w:val="%8."/>
+      <w:lvlJc w:val="left"/>
+      <w:pPr>
+        <w:ind w:left="5760" w:hanging="360"/>
+      </w:pPr>
+    </w:lvl>
+    <w:lvl w:ilvl="8" w:tplc="1809001B" w:tentative="1">
+      <w:start w:val="1"/>
+      <w:numFmt w:val="lowerRoman"/>
+      <w:lvlText w:val="%9."/>
+      <w:lvlJc w:val="right"/>
+      <w:pPr>
+        <w:ind w:left="6480" w:hanging="180"/>
+      </w:pPr>
     </w:lvl>
   </w:abstractNum>
   <w:num w:numId="1">
@@ -1656,7 +2942,7 @@
     <w:abstractNumId w:val="4"/>
   </w:num>
   <w:num w:numId="3">
-    <w:abstractNumId w:val="7"/>
+    <w:abstractNumId w:val="8"/>
   </w:num>
   <w:num w:numId="4">
     <w:abstractNumId w:val="5"/>
@@ -1672,6 +2958,12 @@
   </w:num>
   <w:num w:numId="8">
     <w:abstractNumId w:val="2"/>
+  </w:num>
+  <w:num w:numId="9">
+    <w:abstractNumId w:val="9"/>
+  </w:num>
+  <w:num w:numId="10">
+    <w:abstractNumId w:val="7"/>
   </w:num>
 </w:numbering>
 </file>
@@ -2111,6 +3403,17 @@
       <w:contextualSpacing/>
     </w:pPr>
   </w:style>
+  <w:style w:type="character" w:styleId="Hyperlink">
+    <w:name w:val="Hyperlink"/>
+    <w:basedOn w:val="DefaultParagraphFont"/>
+    <w:uiPriority w:val="99"/>
+    <w:unhideWhenUsed/>
+    <w:rsid w:val="008D75C1"/>
+    <w:rPr>
+      <w:color w:val="0563C1" w:themeColor="hyperlink"/>
+      <w:u w:val="single"/>
+    </w:rPr>
+  </w:style>
 </w:styles>
 </file>
 

</xml_diff>